<commit_message>
Corrigindo título do método "GERAR PONTUAÇÃO PARA UMA FATURA"
</commit_message>
<xml_diff>
--- a/documentação da Interface do Serviço.docx
+++ b/documentação da Interface do Serviço.docx
@@ -1,6 +1,6 @@
 
 <file path=word/document.xml><?xml version="1.0" encoding="utf-8"?>
-<w:document xmlns:wpc="http://schemas.microsoft.com/office/word/2010/wordprocessingCanvas" xmlns:mc="http://schemas.openxmlformats.org/markup-compatibility/2006" xmlns:o="urn:schemas-microsoft-com:office:office" xmlns:r="http://schemas.openxmlformats.org/officeDocument/2006/relationships" xmlns:m="http://schemas.openxmlformats.org/officeDocument/2006/math" xmlns:v="urn:schemas-microsoft-com:vml" xmlns:wp14="http://schemas.microsoft.com/office/word/2010/wordprocessingDrawing" xmlns:wp="http://schemas.openxmlformats.org/drawingml/2006/wordprocessingDrawing" xmlns:w10="urn:schemas-microsoft-com:office:word" xmlns:w="http://schemas.openxmlformats.org/wordprocessingml/2006/main" xmlns:w14="http://schemas.microsoft.com/office/word/2010/wordml" xmlns:wpg="http://schemas.microsoft.com/office/word/2010/wordprocessingGroup" xmlns:wpi="http://schemas.microsoft.com/office/word/2010/wordprocessingInk" xmlns:wne="http://schemas.microsoft.com/office/word/2006/wordml" xmlns:wps="http://schemas.microsoft.com/office/word/2010/wordprocessingShape" mc:Ignorable="w14 wp14">
+<w:document xmlns:wpc="http://schemas.microsoft.com/office/word/2010/wordprocessingCanvas" xmlns:mc="http://schemas.openxmlformats.org/markup-compatibility/2006" xmlns:o="urn:schemas-microsoft-com:office:office" xmlns:r="http://schemas.openxmlformats.org/officeDocument/2006/relationships" xmlns:m="http://schemas.openxmlformats.org/officeDocument/2006/math" xmlns:v="urn:schemas-microsoft-com:vml" xmlns:wp14="http://schemas.microsoft.com/office/word/2010/wordprocessingDrawing" xmlns:wp="http://schemas.openxmlformats.org/drawingml/2006/wordprocessingDrawing" xmlns:w10="urn:schemas-microsoft-com:office:word" xmlns:w="http://schemas.openxmlformats.org/wordprocessingml/2006/main" xmlns:w14="http://schemas.microsoft.com/office/word/2010/wordml" xmlns:w15="http://schemas.microsoft.com/office/word/2012/wordml" xmlns:wpg="http://schemas.microsoft.com/office/word/2010/wordprocessingGroup" xmlns:wpi="http://schemas.microsoft.com/office/word/2010/wordprocessingInk" xmlns:wne="http://schemas.microsoft.com/office/word/2006/wordml" xmlns:wps="http://schemas.microsoft.com/office/word/2010/wordprocessingShape" mc:Ignorable="w14 w15 wp14">
   <w:body>
     <w:p>
       <w:r>
@@ -55,7 +55,7 @@
       <w:r>
         <w:t xml:space="preserve"> </w:t>
       </w:r>
-      <w:hyperlink r:id="rId6" w:history="1">
+      <w:hyperlink r:id="rId5" w:history="1">
         <w:r>
           <w:rPr>
             <w:rStyle w:val="Hyperlink"/>
@@ -66,7 +66,6 @@
       <w:r>
         <w:br/>
       </w:r>
-      <w:proofErr w:type="gramStart"/>
       <w:r>
         <w:rPr>
           <w:b/>
@@ -77,14 +76,7 @@
         <w:rPr>
           <w:b/>
         </w:rPr>
-        <w:t>(</w:t>
-      </w:r>
-      <w:proofErr w:type="gramEnd"/>
-      <w:r>
-        <w:rPr>
-          <w:b/>
-        </w:rPr>
-        <w:t>Alternativo)</w:t>
+        <w:t>(Alternativo)</w:t>
       </w:r>
       <w:r>
         <w:rPr>
@@ -95,7 +87,7 @@
       <w:r>
         <w:t xml:space="preserve"> </w:t>
       </w:r>
-      <w:hyperlink r:id="rId7" w:history="1">
+      <w:hyperlink r:id="rId6" w:history="1">
         <w:r>
           <w:rPr>
             <w:rStyle w:val="Hyperlink"/>
@@ -249,7 +241,7 @@
       <w:r>
         <w:t xml:space="preserve"> </w:t>
       </w:r>
-      <w:hyperlink r:id="rId8" w:history="1">
+      <w:hyperlink r:id="rId7" w:history="1">
         <w:r>
           <w:rPr>
             <w:rStyle w:val="Hyperlink"/>
@@ -260,7 +252,6 @@
       <w:r>
         <w:br/>
       </w:r>
-      <w:proofErr w:type="gramStart"/>
       <w:r>
         <w:rPr>
           <w:b/>
@@ -271,14 +262,7 @@
         <w:rPr>
           <w:b/>
         </w:rPr>
-        <w:t>(</w:t>
-      </w:r>
-      <w:proofErr w:type="gramEnd"/>
-      <w:r>
-        <w:rPr>
-          <w:b/>
-        </w:rPr>
-        <w:t>Alternativo)</w:t>
+        <w:t>(Alternativo)</w:t>
       </w:r>
       <w:r>
         <w:rPr>
@@ -289,7 +273,7 @@
       <w:r>
         <w:t xml:space="preserve"> </w:t>
       </w:r>
-      <w:hyperlink r:id="rId9" w:history="1">
+      <w:hyperlink r:id="rId8" w:history="1">
         <w:r>
           <w:rPr>
             <w:rStyle w:val="Hyperlink"/>
@@ -405,7 +389,7 @@
           <w:sz w:val="28"/>
           <w:szCs w:val="28"/>
         </w:rPr>
-        <w:t>3. GERAR PONTUAÇÃO PARA UM FATURA</w:t>
+        <w:t>3. GERAR PONTUAÇÃO PARA UM</w:t>
       </w:r>
       <w:r>
         <w:rPr>
@@ -413,6 +397,22 @@
           <w:sz w:val="28"/>
           <w:szCs w:val="28"/>
         </w:rPr>
+        <w:t>A</w:t>
+      </w:r>
+      <w:r>
+        <w:rPr>
+          <w:b/>
+          <w:sz w:val="28"/>
+          <w:szCs w:val="28"/>
+        </w:rPr>
+        <w:t xml:space="preserve"> FATURA</w:t>
+      </w:r>
+      <w:r>
+        <w:rPr>
+          <w:b/>
+          <w:sz w:val="28"/>
+          <w:szCs w:val="28"/>
+        </w:rPr>
         <w:br/>
       </w:r>
       <w:r>
@@ -429,7 +429,7 @@
       <w:r>
         <w:t xml:space="preserve"> </w:t>
       </w:r>
-      <w:hyperlink r:id="rId10" w:history="1">
+      <w:hyperlink r:id="rId9" w:history="1">
         <w:r>
           <w:rPr>
             <w:rStyle w:val="Hyperlink"/>
@@ -440,7 +440,6 @@
       <w:r>
         <w:br/>
       </w:r>
-      <w:proofErr w:type="gramStart"/>
       <w:r>
         <w:rPr>
           <w:b/>
@@ -451,14 +450,7 @@
         <w:rPr>
           <w:b/>
         </w:rPr>
-        <w:t>(</w:t>
-      </w:r>
-      <w:proofErr w:type="gramEnd"/>
-      <w:r>
-        <w:rPr>
-          <w:b/>
-        </w:rPr>
-        <w:t>Alternativo)</w:t>
+        <w:t>(Alternativo)</w:t>
       </w:r>
       <w:r>
         <w:rPr>
@@ -469,7 +461,7 @@
       <w:r>
         <w:t xml:space="preserve"> </w:t>
       </w:r>
-      <w:hyperlink r:id="rId11" w:history="1">
+      <w:hyperlink r:id="rId10" w:history="1">
         <w:r>
           <w:rPr>
             <w:rStyle w:val="Hyperlink"/>
@@ -598,7 +590,7 @@
           <w:szCs w:val="19"/>
           <w:highlight w:val="white"/>
         </w:rPr>
-        <w:t>fatura1</w:t>
+        <w:t>fatura</w:t>
       </w:r>
       <w:proofErr w:type="gramEnd"/>
       <w:r>
@@ -609,7 +601,7 @@
           <w:szCs w:val="19"/>
           <w:highlight w:val="white"/>
         </w:rPr>
-        <w:t xml:space="preserve"> { valor = 10, id = 1 } - </w:t>
+        <w:t xml:space="preserve">1 { valor = 10, id = 1 } - </w:t>
       </w:r>
       <w:proofErr w:type="spellStart"/>
       <w:r>
@@ -657,7 +649,7 @@
           <w:szCs w:val="19"/>
           <w:highlight w:val="white"/>
         </w:rPr>
-        <w:t>fatura2</w:t>
+        <w:t>fatura</w:t>
       </w:r>
       <w:proofErr w:type="gramEnd"/>
       <w:r>
@@ -668,7 +660,7 @@
           <w:szCs w:val="19"/>
           <w:highlight w:val="white"/>
         </w:rPr>
-        <w:t xml:space="preserve"> { valor = 30, id = 2 } - </w:t>
+        <w:t xml:space="preserve">2 { valor = 30, id = 2 } - </w:t>
       </w:r>
       <w:proofErr w:type="spellStart"/>
       <w:r>
@@ -716,7 +708,7 @@
           <w:szCs w:val="19"/>
           <w:highlight w:val="white"/>
         </w:rPr>
-        <w:t>fatura3</w:t>
+        <w:t>fatura</w:t>
       </w:r>
       <w:proofErr w:type="gramEnd"/>
       <w:r>
@@ -727,7 +719,7 @@
           <w:szCs w:val="19"/>
           <w:highlight w:val="white"/>
         </w:rPr>
-        <w:t xml:space="preserve"> { valor =  5, id = 3 } - </w:t>
+        <w:t xml:space="preserve">3 { valor =  5, id = 3 } - </w:t>
       </w:r>
       <w:proofErr w:type="spellStart"/>
       <w:r>
@@ -775,7 +767,7 @@
           <w:szCs w:val="19"/>
           <w:highlight w:val="white"/>
         </w:rPr>
-        <w:t>fatura4</w:t>
+        <w:t>fatura</w:t>
       </w:r>
       <w:proofErr w:type="gramEnd"/>
       <w:r>
@@ -786,7 +778,7 @@
           <w:szCs w:val="19"/>
           <w:highlight w:val="white"/>
         </w:rPr>
-        <w:t xml:space="preserve"> { valor =  6, id = 4 } - </w:t>
+        <w:t xml:space="preserve">4 { valor =  6, id = 4 } - </w:t>
       </w:r>
       <w:proofErr w:type="spellStart"/>
       <w:r>
@@ -834,7 +826,7 @@
           <w:szCs w:val="19"/>
           <w:highlight w:val="white"/>
         </w:rPr>
-        <w:t>fatura5</w:t>
+        <w:t>fatura</w:t>
       </w:r>
       <w:proofErr w:type="gramEnd"/>
       <w:r>
@@ -845,7 +837,7 @@
           <w:szCs w:val="19"/>
           <w:highlight w:val="white"/>
         </w:rPr>
-        <w:t xml:space="preserve"> { valor =  8, id = 5 } - </w:t>
+        <w:t xml:space="preserve">5 { valor =  8, id = 5 } - </w:t>
       </w:r>
       <w:proofErr w:type="spellStart"/>
       <w:r>
@@ -893,7 +885,7 @@
           <w:szCs w:val="19"/>
           <w:highlight w:val="white"/>
         </w:rPr>
-        <w:t>fatura6</w:t>
+        <w:t>fatura</w:t>
       </w:r>
       <w:proofErr w:type="gramEnd"/>
       <w:r>
@@ -904,7 +896,7 @@
           <w:szCs w:val="19"/>
           <w:highlight w:val="white"/>
         </w:rPr>
-        <w:t xml:space="preserve"> { valor = 15, id = 6 } - </w:t>
+        <w:t xml:space="preserve">6 { valor = 15, id = 6 } - </w:t>
       </w:r>
       <w:proofErr w:type="spellStart"/>
       <w:r>
@@ -947,7 +939,7 @@
           <w:szCs w:val="19"/>
           <w:highlight w:val="white"/>
         </w:rPr>
-        <w:t>fatura7</w:t>
+        <w:t>fatura</w:t>
       </w:r>
       <w:proofErr w:type="gramEnd"/>
       <w:r>
@@ -958,7 +950,7 @@
           <w:szCs w:val="19"/>
           <w:highlight w:val="white"/>
         </w:rPr>
-        <w:t xml:space="preserve"> { valor = 25, id = 7 } - </w:t>
+        <w:t xml:space="preserve">7 { valor = 25, id = 7 } - </w:t>
       </w:r>
       <w:proofErr w:type="spellStart"/>
       <w:r>
@@ -1038,7 +1030,7 @@
       <w:r>
         <w:t xml:space="preserve"> </w:t>
       </w:r>
-      <w:hyperlink r:id="rId12" w:history="1">
+      <w:hyperlink r:id="rId11" w:history="1">
         <w:r>
           <w:rPr>
             <w:rStyle w:val="Hyperlink"/>
@@ -1049,7 +1041,6 @@
       <w:r>
         <w:br/>
       </w:r>
-      <w:proofErr w:type="gramStart"/>
       <w:r>
         <w:rPr>
           <w:b/>
@@ -1060,14 +1051,7 @@
         <w:rPr>
           <w:b/>
         </w:rPr>
-        <w:t>(</w:t>
-      </w:r>
-      <w:proofErr w:type="gramEnd"/>
-      <w:r>
-        <w:rPr>
-          <w:b/>
-        </w:rPr>
-        <w:t>Alternativo)</w:t>
+        <w:t>(Alternativo)</w:t>
       </w:r>
       <w:r>
         <w:rPr>
@@ -1078,7 +1062,7 @@
       <w:r>
         <w:t xml:space="preserve"> </w:t>
       </w:r>
-      <w:hyperlink r:id="rId13" w:history="1">
+      <w:hyperlink r:id="rId12" w:history="1">
         <w:r>
           <w:rPr>
             <w:rStyle w:val="Hyperlink"/>
@@ -1218,7 +1202,7 @@
           <w:szCs w:val="19"/>
           <w:highlight w:val="white"/>
         </w:rPr>
-        <w:t>fatura1</w:t>
+        <w:t>fatura</w:t>
       </w:r>
       <w:proofErr w:type="gramEnd"/>
       <w:r>
@@ -1229,7 +1213,7 @@
           <w:szCs w:val="19"/>
           <w:highlight w:val="white"/>
         </w:rPr>
-        <w:t xml:space="preserve"> { valor = 10, id = 1 } - </w:t>
+        <w:t xml:space="preserve">1 { valor = 10, id = 1 } - </w:t>
       </w:r>
       <w:proofErr w:type="spellStart"/>
       <w:r>
@@ -1277,7 +1261,7 @@
           <w:szCs w:val="19"/>
           <w:highlight w:val="white"/>
         </w:rPr>
-        <w:t>fatura2</w:t>
+        <w:t>fatura</w:t>
       </w:r>
       <w:proofErr w:type="gramEnd"/>
       <w:r>
@@ -1288,7 +1272,7 @@
           <w:szCs w:val="19"/>
           <w:highlight w:val="white"/>
         </w:rPr>
-        <w:t xml:space="preserve"> { valor = 30, id = 2 } - </w:t>
+        <w:t xml:space="preserve">2 { valor = 30, id = 2 } - </w:t>
       </w:r>
       <w:proofErr w:type="spellStart"/>
       <w:r>
@@ -1336,7 +1320,7 @@
           <w:szCs w:val="19"/>
           <w:highlight w:val="white"/>
         </w:rPr>
-        <w:t>fatura3</w:t>
+        <w:t>fatura</w:t>
       </w:r>
       <w:proofErr w:type="gramEnd"/>
       <w:r>
@@ -1347,7 +1331,7 @@
           <w:szCs w:val="19"/>
           <w:highlight w:val="white"/>
         </w:rPr>
-        <w:t xml:space="preserve"> { valor =  5, id = 3 } - </w:t>
+        <w:t xml:space="preserve">3 { valor =  5, id = 3 } - </w:t>
       </w:r>
       <w:proofErr w:type="spellStart"/>
       <w:r>
@@ -1395,7 +1379,7 @@
           <w:szCs w:val="19"/>
           <w:highlight w:val="white"/>
         </w:rPr>
-        <w:t>fatura4</w:t>
+        <w:t>fatura</w:t>
       </w:r>
       <w:proofErr w:type="gramEnd"/>
       <w:r>
@@ -1406,7 +1390,7 @@
           <w:szCs w:val="19"/>
           <w:highlight w:val="white"/>
         </w:rPr>
-        <w:t xml:space="preserve"> { valor =  6, id = 4 } - </w:t>
+        <w:t xml:space="preserve">4 { valor =  6, id = 4 } - </w:t>
       </w:r>
       <w:proofErr w:type="spellStart"/>
       <w:r>
@@ -1454,7 +1438,7 @@
           <w:szCs w:val="19"/>
           <w:highlight w:val="white"/>
         </w:rPr>
-        <w:t>fatura5</w:t>
+        <w:t>fatura</w:t>
       </w:r>
       <w:proofErr w:type="gramEnd"/>
       <w:r>
@@ -1465,7 +1449,7 @@
           <w:szCs w:val="19"/>
           <w:highlight w:val="white"/>
         </w:rPr>
-        <w:t xml:space="preserve"> { valor =  8, id = 5 } - </w:t>
+        <w:t xml:space="preserve">5 { valor =  8, id = 5 } - </w:t>
       </w:r>
       <w:proofErr w:type="spellStart"/>
       <w:r>
@@ -1489,6 +1473,8 @@
         </w:rPr>
         <w:t xml:space="preserve"> não gerada</w:t>
       </w:r>
+      <w:bookmarkStart w:id="0" w:name="_GoBack"/>
+      <w:bookmarkEnd w:id="0"/>
     </w:p>
     <w:p>
       <w:pPr>
@@ -1513,7 +1499,7 @@
           <w:szCs w:val="19"/>
           <w:highlight w:val="white"/>
         </w:rPr>
-        <w:t>fatura6</w:t>
+        <w:t>fatura</w:t>
       </w:r>
       <w:proofErr w:type="gramEnd"/>
       <w:r>
@@ -1524,7 +1510,7 @@
           <w:szCs w:val="19"/>
           <w:highlight w:val="white"/>
         </w:rPr>
-        <w:t xml:space="preserve"> { valor = 15, id = 6 } - </w:t>
+        <w:t xml:space="preserve">6 { valor = 15, id = 6 } - </w:t>
       </w:r>
       <w:proofErr w:type="spellStart"/>
       <w:r>
@@ -1567,7 +1553,7 @@
           <w:szCs w:val="19"/>
           <w:highlight w:val="white"/>
         </w:rPr>
-        <w:t>fatura7</w:t>
+        <w:t>fatura</w:t>
       </w:r>
       <w:proofErr w:type="gramEnd"/>
       <w:r>
@@ -1578,7 +1564,7 @@
           <w:szCs w:val="19"/>
           <w:highlight w:val="white"/>
         </w:rPr>
-        <w:t xml:space="preserve"> { valor = 25, id = 7 } - </w:t>
+        <w:t xml:space="preserve">7 { valor = 25, id = 7 } - </w:t>
       </w:r>
       <w:proofErr w:type="spellStart"/>
       <w:r>
@@ -1623,7 +1609,6 @@
         <w:t xml:space="preserve">abela </w:t>
       </w:r>
       <w:proofErr w:type="spellStart"/>
-      <w:proofErr w:type="gramStart"/>
       <w:r>
         <w:rPr>
           <w:b/>
@@ -1631,7 +1616,6 @@
         <w:t>PontuacaoFatura</w:t>
       </w:r>
       <w:proofErr w:type="spellEnd"/>
-      <w:proofErr w:type="gramEnd"/>
       <w:r>
         <w:rPr>
           <w:b/>
@@ -1675,7 +1659,38 @@
             <w:proofErr w:type="spellStart"/>
             <w:proofErr w:type="gramStart"/>
             <w:r>
-              <w:t>taxaConversao_id</w:t>
+              <w:t>taxaConversao</w:t>
+            </w:r>
+            <w:proofErr w:type="gramEnd"/>
+            <w:r>
+              <w:t>_id</w:t>
+            </w:r>
+            <w:proofErr w:type="spellEnd"/>
+          </w:p>
+        </w:tc>
+        <w:tc>
+          <w:tcPr>
+            <w:tcW w:w="1235" w:type="dxa"/>
+            <w:shd w:val="clear" w:color="auto" w:fill="BFBFBF" w:themeFill="background1" w:themeFillShade="BF"/>
+          </w:tcPr>
+          <w:p>
+            <w:proofErr w:type="spellStart"/>
+            <w:r>
+              <w:t>Fatura_id</w:t>
+            </w:r>
+            <w:proofErr w:type="spellEnd"/>
+          </w:p>
+        </w:tc>
+        <w:tc>
+          <w:tcPr>
+            <w:tcW w:w="1235" w:type="dxa"/>
+            <w:shd w:val="clear" w:color="auto" w:fill="BFBFBF" w:themeFill="background1" w:themeFillShade="BF"/>
+          </w:tcPr>
+          <w:p>
+            <w:proofErr w:type="spellStart"/>
+            <w:proofErr w:type="gramStart"/>
+            <w:r>
+              <w:t>pontosQtd</w:t>
             </w:r>
             <w:proofErr w:type="spellEnd"/>
             <w:proofErr w:type="gramEnd"/>
@@ -1689,7 +1704,7 @@
           <w:p>
             <w:proofErr w:type="spellStart"/>
             <w:r>
-              <w:t>Fatura_id</w:t>
+              <w:t>Cartão_id</w:t>
             </w:r>
             <w:proofErr w:type="spellEnd"/>
           </w:p>
@@ -1703,7 +1718,7 @@
             <w:proofErr w:type="spellStart"/>
             <w:proofErr w:type="gramStart"/>
             <w:r>
-              <w:t>pontosQtd</w:t>
+              <w:t>dtInclusao</w:t>
             </w:r>
             <w:proofErr w:type="spellEnd"/>
             <w:proofErr w:type="gramEnd"/>
@@ -1716,42 +1731,14 @@
           </w:tcPr>
           <w:p>
             <w:proofErr w:type="spellStart"/>
-            <w:r>
-              <w:t>Cartão_id</w:t>
-            </w:r>
-            <w:proofErr w:type="spellEnd"/>
-          </w:p>
-        </w:tc>
-        <w:tc>
-          <w:tcPr>
-            <w:tcW w:w="1235" w:type="dxa"/>
-            <w:shd w:val="clear" w:color="auto" w:fill="BFBFBF" w:themeFill="background1" w:themeFillShade="BF"/>
-          </w:tcPr>
-          <w:p>
-            <w:proofErr w:type="spellStart"/>
             <w:proofErr w:type="gramStart"/>
             <w:r>
-              <w:t>dtInclusao</w:t>
+              <w:t>dtVigencia</w:t>
             </w:r>
             <w:proofErr w:type="spellEnd"/>
             <w:proofErr w:type="gramEnd"/>
           </w:p>
         </w:tc>
-        <w:tc>
-          <w:tcPr>
-            <w:tcW w:w="1235" w:type="dxa"/>
-            <w:shd w:val="clear" w:color="auto" w:fill="BFBFBF" w:themeFill="background1" w:themeFillShade="BF"/>
-          </w:tcPr>
-          <w:p>
-            <w:proofErr w:type="spellStart"/>
-            <w:proofErr w:type="gramStart"/>
-            <w:r>
-              <w:t>dtVigencia</w:t>
-            </w:r>
-            <w:proofErr w:type="spellEnd"/>
-            <w:proofErr w:type="gramEnd"/>
-          </w:p>
-        </w:tc>
       </w:tr>
       <w:tr>
         <w:tc>
@@ -1759,11 +1746,9 @@
             <w:tcW w:w="534" w:type="dxa"/>
           </w:tcPr>
           <w:p>
-            <w:proofErr w:type="gramStart"/>
             <w:r>
               <w:t>4</w:t>
             </w:r>
-            <w:proofErr w:type="gramEnd"/>
           </w:p>
         </w:tc>
         <w:tc>
@@ -1771,11 +1756,9 @@
             <w:tcW w:w="1923" w:type="dxa"/>
           </w:tcPr>
           <w:p>
-            <w:proofErr w:type="gramStart"/>
             <w:r>
               <w:t>2</w:t>
             </w:r>
-            <w:proofErr w:type="gramEnd"/>
           </w:p>
         </w:tc>
         <w:tc>
@@ -1818,23 +1801,87 @@
                 <w:color w:val="000000"/>
                 <w:shd w:val="clear" w:color="auto" w:fill="F9F9F9"/>
               </w:rPr>
-              <w:t xml:space="preserve">1/10/2016 </w:t>
-            </w:r>
-            <w:proofErr w:type="gramStart"/>
+              <w:t>1/10/2016 12:00:00</w:t>
+            </w:r>
+          </w:p>
+        </w:tc>
+        <w:tc>
+          <w:tcPr>
+            <w:tcW w:w="1235" w:type="dxa"/>
+          </w:tcPr>
+          <w:p>
             <w:r>
               <w:rPr>
                 <w:color w:val="000000"/>
                 <w:shd w:val="clear" w:color="auto" w:fill="F9F9F9"/>
               </w:rPr>
-              <w:t>12:00</w:t>
-            </w:r>
-            <w:proofErr w:type="gramEnd"/>
+              <w:t>1/10/2017 12:00:00</w:t>
+            </w:r>
+          </w:p>
+        </w:tc>
+      </w:tr>
+      <w:tr>
+        <w:tc>
+          <w:tcPr>
+            <w:tcW w:w="534" w:type="dxa"/>
+          </w:tcPr>
+          <w:p>
+            <w:r>
+              <w:t>5</w:t>
+            </w:r>
+          </w:p>
+        </w:tc>
+        <w:tc>
+          <w:tcPr>
+            <w:tcW w:w="1923" w:type="dxa"/>
+          </w:tcPr>
+          <w:p>
+            <w:r>
+              <w:t>2</w:t>
+            </w:r>
+          </w:p>
+        </w:tc>
+        <w:tc>
+          <w:tcPr>
+            <w:tcW w:w="1235" w:type="dxa"/>
+          </w:tcPr>
+          <w:p>
+            <w:r>
+              <w:t>77625</w:t>
+            </w:r>
+          </w:p>
+        </w:tc>
+        <w:tc>
+          <w:tcPr>
+            <w:tcW w:w="1235" w:type="dxa"/>
+          </w:tcPr>
+          <w:p>
+            <w:r>
+              <w:t>45</w:t>
+            </w:r>
+          </w:p>
+        </w:tc>
+        <w:tc>
+          <w:tcPr>
+            <w:tcW w:w="1235" w:type="dxa"/>
+          </w:tcPr>
+          <w:p>
+            <w:r>
+              <w:t>2233</w:t>
+            </w:r>
+          </w:p>
+        </w:tc>
+        <w:tc>
+          <w:tcPr>
+            <w:tcW w:w="1235" w:type="dxa"/>
+          </w:tcPr>
+          <w:p>
             <w:r>
               <w:rPr>
                 <w:color w:val="000000"/>
                 <w:shd w:val="clear" w:color="auto" w:fill="F9F9F9"/>
               </w:rPr>
-              <w:t>:00</w:t>
+              <w:t>1/5/2016 12:00:00</w:t>
             </w:r>
           </w:p>
         </w:tc>
@@ -1848,23 +1895,87 @@
                 <w:color w:val="000000"/>
                 <w:shd w:val="clear" w:color="auto" w:fill="F9F9F9"/>
               </w:rPr>
-              <w:t xml:space="preserve">1/10/2017 </w:t>
-            </w:r>
-            <w:proofErr w:type="gramStart"/>
+              <w:t>1/5/2017 12:00:00</w:t>
+            </w:r>
+          </w:p>
+        </w:tc>
+      </w:tr>
+      <w:tr>
+        <w:tc>
+          <w:tcPr>
+            <w:tcW w:w="534" w:type="dxa"/>
+          </w:tcPr>
+          <w:p>
+            <w:r>
+              <w:t>6</w:t>
+            </w:r>
+          </w:p>
+        </w:tc>
+        <w:tc>
+          <w:tcPr>
+            <w:tcW w:w="1923" w:type="dxa"/>
+          </w:tcPr>
+          <w:p>
+            <w:r>
+              <w:t>2</w:t>
+            </w:r>
+          </w:p>
+        </w:tc>
+        <w:tc>
+          <w:tcPr>
+            <w:tcW w:w="1235" w:type="dxa"/>
+          </w:tcPr>
+          <w:p>
+            <w:r>
+              <w:t>43178</w:t>
+            </w:r>
+          </w:p>
+        </w:tc>
+        <w:tc>
+          <w:tcPr>
+            <w:tcW w:w="1235" w:type="dxa"/>
+          </w:tcPr>
+          <w:p>
+            <w:r>
+              <w:t>35</w:t>
+            </w:r>
+          </w:p>
+        </w:tc>
+        <w:tc>
+          <w:tcPr>
+            <w:tcW w:w="1235" w:type="dxa"/>
+          </w:tcPr>
+          <w:p>
+            <w:r>
+              <w:t>2233</w:t>
+            </w:r>
+          </w:p>
+        </w:tc>
+        <w:tc>
+          <w:tcPr>
+            <w:tcW w:w="1235" w:type="dxa"/>
+          </w:tcPr>
+          <w:p>
             <w:r>
               <w:rPr>
                 <w:color w:val="000000"/>
                 <w:shd w:val="clear" w:color="auto" w:fill="F9F9F9"/>
               </w:rPr>
-              <w:t>12:00</w:t>
-            </w:r>
-            <w:proofErr w:type="gramEnd"/>
+              <w:t>2/1/2016 12:00:00</w:t>
+            </w:r>
+          </w:p>
+        </w:tc>
+        <w:tc>
+          <w:tcPr>
+            <w:tcW w:w="1235" w:type="dxa"/>
+          </w:tcPr>
+          <w:p>
             <w:r>
               <w:rPr>
                 <w:color w:val="000000"/>
                 <w:shd w:val="clear" w:color="auto" w:fill="F9F9F9"/>
               </w:rPr>
-              <w:t>:00</w:t>
+              <w:t>2/1/2017 12:00:00</w:t>
             </w:r>
           </w:p>
         </w:tc>
@@ -1875,11 +1986,9 @@
             <w:tcW w:w="534" w:type="dxa"/>
           </w:tcPr>
           <w:p>
-            <w:proofErr w:type="gramStart"/>
-            <w:r>
-              <w:t>5</w:t>
-            </w:r>
-            <w:proofErr w:type="gramEnd"/>
+            <w:r>
+              <w:t>7</w:t>
+            </w:r>
           </w:p>
         </w:tc>
         <w:tc>
@@ -1887,30 +1996,28 @@
             <w:tcW w:w="1923" w:type="dxa"/>
           </w:tcPr>
           <w:p>
-            <w:proofErr w:type="gramStart"/>
             <w:r>
               <w:t>2</w:t>
             </w:r>
-            <w:proofErr w:type="gramEnd"/>
-          </w:p>
-        </w:tc>
-        <w:tc>
-          <w:tcPr>
-            <w:tcW w:w="1235" w:type="dxa"/>
-          </w:tcPr>
-          <w:p>
-            <w:r>
-              <w:t>77625</w:t>
-            </w:r>
-          </w:p>
-        </w:tc>
-        <w:tc>
-          <w:tcPr>
-            <w:tcW w:w="1235" w:type="dxa"/>
-          </w:tcPr>
-          <w:p>
-            <w:r>
-              <w:t>45</w:t>
+          </w:p>
+        </w:tc>
+        <w:tc>
+          <w:tcPr>
+            <w:tcW w:w="1235" w:type="dxa"/>
+          </w:tcPr>
+          <w:p>
+            <w:r>
+              <w:t>66353</w:t>
+            </w:r>
+          </w:p>
+        </w:tc>
+        <w:tc>
+          <w:tcPr>
+            <w:tcW w:w="1235" w:type="dxa"/>
+          </w:tcPr>
+          <w:p>
+            <w:r>
+              <w:t>90</w:t>
             </w:r>
           </w:p>
         </w:tc>
@@ -1934,23 +2041,87 @@
                 <w:color w:val="000000"/>
                 <w:shd w:val="clear" w:color="auto" w:fill="F9F9F9"/>
               </w:rPr>
-              <w:t xml:space="preserve">1/5/2016 </w:t>
-            </w:r>
-            <w:proofErr w:type="gramStart"/>
+              <w:t>6/22/2014 12:00:00</w:t>
+            </w:r>
+          </w:p>
+        </w:tc>
+        <w:tc>
+          <w:tcPr>
+            <w:tcW w:w="1235" w:type="dxa"/>
+          </w:tcPr>
+          <w:p>
             <w:r>
               <w:rPr>
                 <w:color w:val="000000"/>
                 <w:shd w:val="clear" w:color="auto" w:fill="F9F9F9"/>
               </w:rPr>
-              <w:t>12:00</w:t>
-            </w:r>
-            <w:proofErr w:type="gramEnd"/>
+              <w:t>6/22/2015 12:00:00</w:t>
+            </w:r>
+          </w:p>
+        </w:tc>
+      </w:tr>
+      <w:tr>
+        <w:tc>
+          <w:tcPr>
+            <w:tcW w:w="534" w:type="dxa"/>
+          </w:tcPr>
+          <w:p>
+            <w:r>
+              <w:t>11</w:t>
+            </w:r>
+          </w:p>
+        </w:tc>
+        <w:tc>
+          <w:tcPr>
+            <w:tcW w:w="1923" w:type="dxa"/>
+          </w:tcPr>
+          <w:p>
+            <w:r>
+              <w:t>6</w:t>
+            </w:r>
+          </w:p>
+        </w:tc>
+        <w:tc>
+          <w:tcPr>
+            <w:tcW w:w="1235" w:type="dxa"/>
+          </w:tcPr>
+          <w:p>
+            <w:r>
+              <w:t>1</w:t>
+            </w:r>
+          </w:p>
+        </w:tc>
+        <w:tc>
+          <w:tcPr>
+            <w:tcW w:w="1235" w:type="dxa"/>
+          </w:tcPr>
+          <w:p>
+            <w:r>
+              <w:t>20</w:t>
+            </w:r>
+          </w:p>
+        </w:tc>
+        <w:tc>
+          <w:tcPr>
+            <w:tcW w:w="1235" w:type="dxa"/>
+          </w:tcPr>
+          <w:p>
+            <w:r>
+              <w:t>1010</w:t>
+            </w:r>
+          </w:p>
+        </w:tc>
+        <w:tc>
+          <w:tcPr>
+            <w:tcW w:w="1235" w:type="dxa"/>
+          </w:tcPr>
+          <w:p>
             <w:r>
               <w:rPr>
                 <w:color w:val="000000"/>
                 <w:shd w:val="clear" w:color="auto" w:fill="F9F9F9"/>
               </w:rPr>
-              <w:t>:00</w:t>
+              <w:t>2/26/2016 9:44:34</w:t>
             </w:r>
           </w:p>
         </w:tc>
@@ -1964,23 +2135,87 @@
                 <w:color w:val="000000"/>
                 <w:shd w:val="clear" w:color="auto" w:fill="F9F9F9"/>
               </w:rPr>
-              <w:t xml:space="preserve">1/5/2017 </w:t>
-            </w:r>
-            <w:proofErr w:type="gramStart"/>
+              <w:t>2/25/2017 9:44:34</w:t>
+            </w:r>
+          </w:p>
+        </w:tc>
+      </w:tr>
+      <w:tr>
+        <w:tc>
+          <w:tcPr>
+            <w:tcW w:w="534" w:type="dxa"/>
+          </w:tcPr>
+          <w:p>
+            <w:r>
+              <w:t>12</w:t>
+            </w:r>
+          </w:p>
+        </w:tc>
+        <w:tc>
+          <w:tcPr>
+            <w:tcW w:w="1923" w:type="dxa"/>
+          </w:tcPr>
+          <w:p>
+            <w:r>
+              <w:t>7</w:t>
+            </w:r>
+          </w:p>
+        </w:tc>
+        <w:tc>
+          <w:tcPr>
+            <w:tcW w:w="1235" w:type="dxa"/>
+          </w:tcPr>
+          <w:p>
+            <w:r>
+              <w:t>2</w:t>
+            </w:r>
+          </w:p>
+        </w:tc>
+        <w:tc>
+          <w:tcPr>
+            <w:tcW w:w="1235" w:type="dxa"/>
+          </w:tcPr>
+          <w:p>
+            <w:r>
+              <w:t>60</w:t>
+            </w:r>
+          </w:p>
+        </w:tc>
+        <w:tc>
+          <w:tcPr>
+            <w:tcW w:w="1235" w:type="dxa"/>
+          </w:tcPr>
+          <w:p>
+            <w:r>
+              <w:t>1010</w:t>
+            </w:r>
+          </w:p>
+        </w:tc>
+        <w:tc>
+          <w:tcPr>
+            <w:tcW w:w="1235" w:type="dxa"/>
+          </w:tcPr>
+          <w:p>
             <w:r>
               <w:rPr>
                 <w:color w:val="000000"/>
                 <w:shd w:val="clear" w:color="auto" w:fill="F9F9F9"/>
               </w:rPr>
-              <w:t>12:00</w:t>
-            </w:r>
-            <w:proofErr w:type="gramEnd"/>
+              <w:t>2/26/2016 2:25:58</w:t>
+            </w:r>
+          </w:p>
+        </w:tc>
+        <w:tc>
+          <w:tcPr>
+            <w:tcW w:w="1235" w:type="dxa"/>
+          </w:tcPr>
+          <w:p>
             <w:r>
               <w:rPr>
                 <w:color w:val="000000"/>
                 <w:shd w:val="clear" w:color="auto" w:fill="F9F9F9"/>
               </w:rPr>
-              <w:t>:00</w:t>
+              <w:t>2/25/2017 2:25:58</w:t>
             </w:r>
           </w:p>
         </w:tc>
@@ -1991,11 +2226,9 @@
             <w:tcW w:w="534" w:type="dxa"/>
           </w:tcPr>
           <w:p>
-            <w:proofErr w:type="gramStart"/>
-            <w:r>
-              <w:t>6</w:t>
-            </w:r>
-            <w:proofErr w:type="gramEnd"/>
+            <w:r>
+              <w:t>13</w:t>
+            </w:r>
           </w:p>
         </w:tc>
         <w:tc>
@@ -2003,40 +2236,38 @@
             <w:tcW w:w="1923" w:type="dxa"/>
           </w:tcPr>
           <w:p>
-            <w:proofErr w:type="gramStart"/>
-            <w:r>
-              <w:t>2</w:t>
-            </w:r>
-            <w:proofErr w:type="gramEnd"/>
-          </w:p>
-        </w:tc>
-        <w:tc>
-          <w:tcPr>
-            <w:tcW w:w="1235" w:type="dxa"/>
-          </w:tcPr>
-          <w:p>
-            <w:r>
-              <w:t>43178</w:t>
-            </w:r>
-          </w:p>
-        </w:tc>
-        <w:tc>
-          <w:tcPr>
-            <w:tcW w:w="1235" w:type="dxa"/>
-          </w:tcPr>
-          <w:p>
-            <w:r>
-              <w:t>35</w:t>
-            </w:r>
-          </w:p>
-        </w:tc>
-        <w:tc>
-          <w:tcPr>
-            <w:tcW w:w="1235" w:type="dxa"/>
-          </w:tcPr>
-          <w:p>
-            <w:r>
-              <w:t>2233</w:t>
+            <w:r>
+              <w:t>8</w:t>
+            </w:r>
+          </w:p>
+        </w:tc>
+        <w:tc>
+          <w:tcPr>
+            <w:tcW w:w="1235" w:type="dxa"/>
+          </w:tcPr>
+          <w:p>
+            <w:r>
+              <w:t>3</w:t>
+            </w:r>
+          </w:p>
+        </w:tc>
+        <w:tc>
+          <w:tcPr>
+            <w:tcW w:w="1235" w:type="dxa"/>
+          </w:tcPr>
+          <w:p>
+            <w:r>
+              <w:t>10</w:t>
+            </w:r>
+          </w:p>
+        </w:tc>
+        <w:tc>
+          <w:tcPr>
+            <w:tcW w:w="1235" w:type="dxa"/>
+          </w:tcPr>
+          <w:p>
+            <w:r>
+              <w:t>1010</w:t>
             </w:r>
           </w:p>
         </w:tc>
@@ -2050,517 +2281,21 @@
                 <w:color w:val="000000"/>
                 <w:shd w:val="clear" w:color="auto" w:fill="F9F9F9"/>
               </w:rPr>
-              <w:t xml:space="preserve">2/1/2016 </w:t>
-            </w:r>
-            <w:proofErr w:type="gramStart"/>
+              <w:t>2/27/2016 1:59:41</w:t>
+            </w:r>
+          </w:p>
+        </w:tc>
+        <w:tc>
+          <w:tcPr>
+            <w:tcW w:w="1235" w:type="dxa"/>
+          </w:tcPr>
+          <w:p>
             <w:r>
               <w:rPr>
                 <w:color w:val="000000"/>
                 <w:shd w:val="clear" w:color="auto" w:fill="F9F9F9"/>
               </w:rPr>
-              <w:t>12:00</w:t>
-            </w:r>
-            <w:proofErr w:type="gramEnd"/>
-            <w:r>
-              <w:rPr>
-                <w:color w:val="000000"/>
-                <w:shd w:val="clear" w:color="auto" w:fill="F9F9F9"/>
-              </w:rPr>
-              <w:t>:00</w:t>
-            </w:r>
-          </w:p>
-        </w:tc>
-        <w:tc>
-          <w:tcPr>
-            <w:tcW w:w="1235" w:type="dxa"/>
-          </w:tcPr>
-          <w:p>
-            <w:r>
-              <w:rPr>
-                <w:color w:val="000000"/>
-                <w:shd w:val="clear" w:color="auto" w:fill="F9F9F9"/>
-              </w:rPr>
-              <w:t xml:space="preserve">2/1/2017 </w:t>
-            </w:r>
-            <w:proofErr w:type="gramStart"/>
-            <w:r>
-              <w:rPr>
-                <w:color w:val="000000"/>
-                <w:shd w:val="clear" w:color="auto" w:fill="F9F9F9"/>
-              </w:rPr>
-              <w:t>12:00</w:t>
-            </w:r>
-            <w:proofErr w:type="gramEnd"/>
-            <w:r>
-              <w:rPr>
-                <w:color w:val="000000"/>
-                <w:shd w:val="clear" w:color="auto" w:fill="F9F9F9"/>
-              </w:rPr>
-              <w:t>:00</w:t>
-            </w:r>
-          </w:p>
-        </w:tc>
-      </w:tr>
-      <w:tr>
-        <w:tc>
-          <w:tcPr>
-            <w:tcW w:w="534" w:type="dxa"/>
-          </w:tcPr>
-          <w:p>
-            <w:proofErr w:type="gramStart"/>
-            <w:r>
-              <w:t>7</w:t>
-            </w:r>
-            <w:proofErr w:type="gramEnd"/>
-          </w:p>
-        </w:tc>
-        <w:tc>
-          <w:tcPr>
-            <w:tcW w:w="1923" w:type="dxa"/>
-          </w:tcPr>
-          <w:p>
-            <w:proofErr w:type="gramStart"/>
-            <w:r>
-              <w:t>2</w:t>
-            </w:r>
-            <w:proofErr w:type="gramEnd"/>
-          </w:p>
-        </w:tc>
-        <w:tc>
-          <w:tcPr>
-            <w:tcW w:w="1235" w:type="dxa"/>
-          </w:tcPr>
-          <w:p>
-            <w:r>
-              <w:t>66353</w:t>
-            </w:r>
-          </w:p>
-        </w:tc>
-        <w:tc>
-          <w:tcPr>
-            <w:tcW w:w="1235" w:type="dxa"/>
-          </w:tcPr>
-          <w:p>
-            <w:r>
-              <w:t>90</w:t>
-            </w:r>
-          </w:p>
-        </w:tc>
-        <w:tc>
-          <w:tcPr>
-            <w:tcW w:w="1235" w:type="dxa"/>
-          </w:tcPr>
-          <w:p>
-            <w:r>
-              <w:t>2233</w:t>
-            </w:r>
-          </w:p>
-        </w:tc>
-        <w:tc>
-          <w:tcPr>
-            <w:tcW w:w="1235" w:type="dxa"/>
-          </w:tcPr>
-          <w:p>
-            <w:r>
-              <w:rPr>
-                <w:color w:val="000000"/>
-                <w:shd w:val="clear" w:color="auto" w:fill="F9F9F9"/>
-              </w:rPr>
-              <w:t xml:space="preserve">6/22/2014 </w:t>
-            </w:r>
-            <w:proofErr w:type="gramStart"/>
-            <w:r>
-              <w:rPr>
-                <w:color w:val="000000"/>
-                <w:shd w:val="clear" w:color="auto" w:fill="F9F9F9"/>
-              </w:rPr>
-              <w:t>12:00</w:t>
-            </w:r>
-            <w:proofErr w:type="gramEnd"/>
-            <w:r>
-              <w:rPr>
-                <w:color w:val="000000"/>
-                <w:shd w:val="clear" w:color="auto" w:fill="F9F9F9"/>
-              </w:rPr>
-              <w:t>:00</w:t>
-            </w:r>
-          </w:p>
-        </w:tc>
-        <w:tc>
-          <w:tcPr>
-            <w:tcW w:w="1235" w:type="dxa"/>
-          </w:tcPr>
-          <w:p>
-            <w:r>
-              <w:rPr>
-                <w:color w:val="000000"/>
-                <w:shd w:val="clear" w:color="auto" w:fill="F9F9F9"/>
-              </w:rPr>
-              <w:t xml:space="preserve">6/22/2015 </w:t>
-            </w:r>
-            <w:proofErr w:type="gramStart"/>
-            <w:r>
-              <w:rPr>
-                <w:color w:val="000000"/>
-                <w:shd w:val="clear" w:color="auto" w:fill="F9F9F9"/>
-              </w:rPr>
-              <w:t>12:00</w:t>
-            </w:r>
-            <w:proofErr w:type="gramEnd"/>
-            <w:r>
-              <w:rPr>
-                <w:color w:val="000000"/>
-                <w:shd w:val="clear" w:color="auto" w:fill="F9F9F9"/>
-              </w:rPr>
-              <w:t>:00</w:t>
-            </w:r>
-          </w:p>
-        </w:tc>
-      </w:tr>
-      <w:tr>
-        <w:tc>
-          <w:tcPr>
-            <w:tcW w:w="534" w:type="dxa"/>
-          </w:tcPr>
-          <w:p>
-            <w:r>
-              <w:t>11</w:t>
-            </w:r>
-          </w:p>
-        </w:tc>
-        <w:tc>
-          <w:tcPr>
-            <w:tcW w:w="1923" w:type="dxa"/>
-          </w:tcPr>
-          <w:p>
-            <w:proofErr w:type="gramStart"/>
-            <w:r>
-              <w:t>6</w:t>
-            </w:r>
-            <w:proofErr w:type="gramEnd"/>
-          </w:p>
-        </w:tc>
-        <w:tc>
-          <w:tcPr>
-            <w:tcW w:w="1235" w:type="dxa"/>
-          </w:tcPr>
-          <w:p>
-            <w:proofErr w:type="gramStart"/>
-            <w:r>
-              <w:t>1</w:t>
-            </w:r>
-            <w:proofErr w:type="gramEnd"/>
-          </w:p>
-        </w:tc>
-        <w:tc>
-          <w:tcPr>
-            <w:tcW w:w="1235" w:type="dxa"/>
-          </w:tcPr>
-          <w:p>
-            <w:r>
-              <w:t>20</w:t>
-            </w:r>
-          </w:p>
-        </w:tc>
-        <w:tc>
-          <w:tcPr>
-            <w:tcW w:w="1235" w:type="dxa"/>
-          </w:tcPr>
-          <w:p>
-            <w:r>
-              <w:t>1010</w:t>
-            </w:r>
-          </w:p>
-        </w:tc>
-        <w:tc>
-          <w:tcPr>
-            <w:tcW w:w="1235" w:type="dxa"/>
-          </w:tcPr>
-          <w:p>
-            <w:r>
-              <w:rPr>
-                <w:color w:val="000000"/>
-                <w:shd w:val="clear" w:color="auto" w:fill="F9F9F9"/>
-              </w:rPr>
-              <w:t xml:space="preserve">2/26/2016 </w:t>
-            </w:r>
-            <w:proofErr w:type="gramStart"/>
-            <w:r>
-              <w:rPr>
-                <w:color w:val="000000"/>
-                <w:shd w:val="clear" w:color="auto" w:fill="F9F9F9"/>
-              </w:rPr>
-              <w:t>9:44</w:t>
-            </w:r>
-            <w:proofErr w:type="gramEnd"/>
-            <w:r>
-              <w:rPr>
-                <w:color w:val="000000"/>
-                <w:shd w:val="clear" w:color="auto" w:fill="F9F9F9"/>
-              </w:rPr>
-              <w:t>:34</w:t>
-            </w:r>
-          </w:p>
-        </w:tc>
-        <w:tc>
-          <w:tcPr>
-            <w:tcW w:w="1235" w:type="dxa"/>
-          </w:tcPr>
-          <w:p>
-            <w:r>
-              <w:rPr>
-                <w:color w:val="000000"/>
-                <w:shd w:val="clear" w:color="auto" w:fill="F9F9F9"/>
-              </w:rPr>
-              <w:t xml:space="preserve">2/25/2017 </w:t>
-            </w:r>
-            <w:proofErr w:type="gramStart"/>
-            <w:r>
-              <w:rPr>
-                <w:color w:val="000000"/>
-                <w:shd w:val="clear" w:color="auto" w:fill="F9F9F9"/>
-              </w:rPr>
-              <w:t>9:44</w:t>
-            </w:r>
-            <w:proofErr w:type="gramEnd"/>
-            <w:r>
-              <w:rPr>
-                <w:color w:val="000000"/>
-                <w:shd w:val="clear" w:color="auto" w:fill="F9F9F9"/>
-              </w:rPr>
-              <w:t>:34</w:t>
-            </w:r>
-          </w:p>
-        </w:tc>
-      </w:tr>
-      <w:tr>
-        <w:tc>
-          <w:tcPr>
-            <w:tcW w:w="534" w:type="dxa"/>
-          </w:tcPr>
-          <w:p>
-            <w:r>
-              <w:t>12</w:t>
-            </w:r>
-          </w:p>
-        </w:tc>
-        <w:tc>
-          <w:tcPr>
-            <w:tcW w:w="1923" w:type="dxa"/>
-          </w:tcPr>
-          <w:p>
-            <w:proofErr w:type="gramStart"/>
-            <w:r>
-              <w:t>7</w:t>
-            </w:r>
-            <w:proofErr w:type="gramEnd"/>
-          </w:p>
-        </w:tc>
-        <w:tc>
-          <w:tcPr>
-            <w:tcW w:w="1235" w:type="dxa"/>
-          </w:tcPr>
-          <w:p>
-            <w:proofErr w:type="gramStart"/>
-            <w:r>
-              <w:t>2</w:t>
-            </w:r>
-            <w:proofErr w:type="gramEnd"/>
-          </w:p>
-        </w:tc>
-        <w:tc>
-          <w:tcPr>
-            <w:tcW w:w="1235" w:type="dxa"/>
-          </w:tcPr>
-          <w:p>
-            <w:r>
-              <w:t>60</w:t>
-            </w:r>
-          </w:p>
-        </w:tc>
-        <w:tc>
-          <w:tcPr>
-            <w:tcW w:w="1235" w:type="dxa"/>
-          </w:tcPr>
-          <w:p>
-            <w:r>
-              <w:t>1010</w:t>
-            </w:r>
-          </w:p>
-        </w:tc>
-        <w:tc>
-          <w:tcPr>
-            <w:tcW w:w="1235" w:type="dxa"/>
-          </w:tcPr>
-          <w:p>
-            <w:r>
-              <w:rPr>
-                <w:color w:val="000000"/>
-                <w:shd w:val="clear" w:color="auto" w:fill="F9F9F9"/>
-              </w:rPr>
-              <w:t xml:space="preserve">2/26/2016 </w:t>
-            </w:r>
-            <w:proofErr w:type="gramStart"/>
-            <w:r>
-              <w:rPr>
-                <w:color w:val="000000"/>
-                <w:shd w:val="clear" w:color="auto" w:fill="F9F9F9"/>
-              </w:rPr>
-              <w:t>2:25</w:t>
-            </w:r>
-            <w:proofErr w:type="gramEnd"/>
-            <w:r>
-              <w:rPr>
-                <w:color w:val="000000"/>
-                <w:shd w:val="clear" w:color="auto" w:fill="F9F9F9"/>
-              </w:rPr>
-              <w:t>:58</w:t>
-            </w:r>
-          </w:p>
-        </w:tc>
-        <w:tc>
-          <w:tcPr>
-            <w:tcW w:w="1235" w:type="dxa"/>
-          </w:tcPr>
-          <w:p>
-            <w:r>
-              <w:rPr>
-                <w:color w:val="000000"/>
-                <w:shd w:val="clear" w:color="auto" w:fill="F9F9F9"/>
-              </w:rPr>
-              <w:t xml:space="preserve">2/25/2017 </w:t>
-            </w:r>
-            <w:proofErr w:type="gramStart"/>
-            <w:r>
-              <w:rPr>
-                <w:color w:val="000000"/>
-                <w:shd w:val="clear" w:color="auto" w:fill="F9F9F9"/>
-              </w:rPr>
-              <w:t>2:25</w:t>
-            </w:r>
-            <w:proofErr w:type="gramEnd"/>
-            <w:r>
-              <w:rPr>
-                <w:color w:val="000000"/>
-                <w:shd w:val="clear" w:color="auto" w:fill="F9F9F9"/>
-              </w:rPr>
-              <w:t>:58</w:t>
-            </w:r>
-          </w:p>
-        </w:tc>
-      </w:tr>
-      <w:tr>
-        <w:tc>
-          <w:tcPr>
-            <w:tcW w:w="534" w:type="dxa"/>
-          </w:tcPr>
-          <w:p>
-            <w:r>
-              <w:t>13</w:t>
-            </w:r>
-          </w:p>
-        </w:tc>
-        <w:tc>
-          <w:tcPr>
-            <w:tcW w:w="1923" w:type="dxa"/>
-          </w:tcPr>
-          <w:p>
-            <w:proofErr w:type="gramStart"/>
-            <w:r>
-              <w:t>8</w:t>
-            </w:r>
-            <w:proofErr w:type="gramEnd"/>
-          </w:p>
-        </w:tc>
-        <w:tc>
-          <w:tcPr>
-            <w:tcW w:w="1235" w:type="dxa"/>
-          </w:tcPr>
-          <w:p>
-            <w:proofErr w:type="gramStart"/>
-            <w:r>
-              <w:t>3</w:t>
-            </w:r>
-            <w:proofErr w:type="gramEnd"/>
-          </w:p>
-        </w:tc>
-        <w:tc>
-          <w:tcPr>
-            <w:tcW w:w="1235" w:type="dxa"/>
-          </w:tcPr>
-          <w:p>
-            <w:r>
-              <w:t>10</w:t>
-            </w:r>
-          </w:p>
-        </w:tc>
-        <w:tc>
-          <w:tcPr>
-            <w:tcW w:w="1235" w:type="dxa"/>
-          </w:tcPr>
-          <w:p>
-            <w:r>
-              <w:t>1010</w:t>
-            </w:r>
-          </w:p>
-        </w:tc>
-        <w:tc>
-          <w:tcPr>
-            <w:tcW w:w="1235" w:type="dxa"/>
-          </w:tcPr>
-          <w:p>
-            <w:r>
-              <w:rPr>
-                <w:color w:val="000000"/>
-                <w:shd w:val="clear" w:color="auto" w:fill="F9F9F9"/>
-              </w:rPr>
-              <w:t xml:space="preserve">2/27/2016 </w:t>
-            </w:r>
-            <w:proofErr w:type="gramStart"/>
-            <w:r>
-              <w:rPr>
-                <w:color w:val="000000"/>
-                <w:shd w:val="clear" w:color="auto" w:fill="F9F9F9"/>
-              </w:rPr>
-              <w:t>1:59</w:t>
-            </w:r>
-            <w:proofErr w:type="gramEnd"/>
-            <w:r>
-              <w:rPr>
-                <w:color w:val="000000"/>
-                <w:shd w:val="clear" w:color="auto" w:fill="F9F9F9"/>
-              </w:rPr>
-              <w:t>:41</w:t>
-            </w:r>
-          </w:p>
-        </w:tc>
-        <w:tc>
-          <w:tcPr>
-            <w:tcW w:w="1235" w:type="dxa"/>
-          </w:tcPr>
-          <w:p>
-            <w:r>
-              <w:rPr>
-                <w:color w:val="000000"/>
-                <w:shd w:val="clear" w:color="auto" w:fill="F9F9F9"/>
-              </w:rPr>
-              <w:t xml:space="preserve">2/26/2017 </w:t>
-            </w:r>
-            <w:proofErr w:type="gramStart"/>
-            <w:r>
-              <w:rPr>
-                <w:color w:val="000000"/>
-                <w:shd w:val="clear" w:color="auto" w:fill="F9F9F9"/>
-              </w:rPr>
-              <w:t>1:59</w:t>
-            </w:r>
-            <w:proofErr w:type="gramEnd"/>
-            <w:r>
-              <w:rPr>
-                <w:color w:val="000000"/>
-                <w:shd w:val="clear" w:color="auto" w:fill="F9F9F9"/>
-              </w:rPr>
-              <w:t>:41</w:t>
+              <w:t>2/26/2017 1:59:41</w:t>
             </w:r>
           </w:p>
         </w:tc>
@@ -2586,7 +2321,6 @@
         <w:t xml:space="preserve">Tabela </w:t>
       </w:r>
       <w:proofErr w:type="spellStart"/>
-      <w:proofErr w:type="gramStart"/>
       <w:r>
         <w:rPr>
           <w:b/>
@@ -2594,7 +2328,6 @@
         <w:t>DebitoPontos</w:t>
       </w:r>
       <w:proofErr w:type="spellEnd"/>
-      <w:proofErr w:type="gramEnd"/>
     </w:p>
     <w:tbl>
       <w:tblPr>
@@ -2699,11 +2432,9 @@
             <w:tcW w:w="534" w:type="dxa"/>
           </w:tcPr>
           <w:p>
-            <w:proofErr w:type="gramStart"/>
             <w:r>
               <w:t>1</w:t>
             </w:r>
-            <w:proofErr w:type="gramEnd"/>
           </w:p>
         </w:tc>
         <w:tc>
@@ -2742,18 +2473,10 @@
           </w:tcPr>
           <w:p>
             <w:r>
-              <w:t xml:space="preserve">2016-01-15 </w:t>
-            </w:r>
-            <w:proofErr w:type="gramStart"/>
-            <w:r>
-              <w:t>12</w:t>
-            </w:r>
-            <w:r>
-              <w:t>:00</w:t>
-            </w:r>
-            <w:proofErr w:type="gramEnd"/>
-            <w:r>
-              <w:t>:00</w:t>
+              <w:t>2016-01-15 12</w:t>
+            </w:r>
+            <w:r>
+              <w:t>:00:00</w:t>
             </w:r>
           </w:p>
         </w:tc>
@@ -2764,11 +2487,9 @@
             <w:tcW w:w="534" w:type="dxa"/>
           </w:tcPr>
           <w:p>
-            <w:proofErr w:type="gramStart"/>
             <w:r>
               <w:t>2</w:t>
             </w:r>
-            <w:proofErr w:type="gramEnd"/>
           </w:p>
         </w:tc>
         <w:tc>
@@ -2807,18 +2528,10 @@
           </w:tcPr>
           <w:p>
             <w:r>
-              <w:t xml:space="preserve">2015-12-02 </w:t>
-            </w:r>
-            <w:proofErr w:type="gramStart"/>
-            <w:r>
-              <w:t>12</w:t>
-            </w:r>
-            <w:r>
-              <w:t>:00</w:t>
-            </w:r>
-            <w:proofErr w:type="gramEnd"/>
-            <w:r>
-              <w:t>:00</w:t>
+              <w:t>2015-12-02 12</w:t>
+            </w:r>
+            <w:r>
+              <w:t>:00:00</w:t>
             </w:r>
           </w:p>
         </w:tc>
@@ -2838,7 +2551,6 @@
         <w:t xml:space="preserve">Tabela </w:t>
       </w:r>
       <w:proofErr w:type="spellStart"/>
-      <w:proofErr w:type="gramStart"/>
       <w:r>
         <w:rPr>
           <w:b/>
@@ -2846,7 +2558,6 @@
         <w:t>TaxaConversao</w:t>
       </w:r>
       <w:proofErr w:type="spellEnd"/>
-      <w:proofErr w:type="gramEnd"/>
       <w:r>
         <w:rPr>
           <w:b/>
@@ -2946,11 +2657,9 @@
             <w:tcW w:w="534" w:type="dxa"/>
           </w:tcPr>
           <w:p>
-            <w:proofErr w:type="gramStart"/>
             <w:r>
               <w:t>2</w:t>
             </w:r>
-            <w:proofErr w:type="gramEnd"/>
           </w:p>
         </w:tc>
         <w:tc>
@@ -2972,18 +2681,10 @@
               <w:t>2016-01</w:t>
             </w:r>
             <w:r>
-              <w:t xml:space="preserve">-01 </w:t>
-            </w:r>
-            <w:proofErr w:type="gramStart"/>
-            <w:r>
-              <w:t>12</w:t>
-            </w:r>
-            <w:r>
-              <w:t>:00</w:t>
-            </w:r>
-            <w:proofErr w:type="gramEnd"/>
-            <w:r>
-              <w:t>:00</w:t>
+              <w:t>-01 12</w:t>
+            </w:r>
+            <w:r>
+              <w:t>:00:00</w:t>
             </w:r>
           </w:p>
         </w:tc>
@@ -2998,8 +2699,6 @@
             <w:r>
               <w:t>:00:00</w:t>
             </w:r>
-            <w:bookmarkStart w:id="0" w:name="_GoBack"/>
-            <w:bookmarkEnd w:id="0"/>
           </w:p>
         </w:tc>
         <w:tc>
@@ -3027,7 +2726,7 @@
 </file>
 
 <file path=word/numbering.xml><?xml version="1.0" encoding="utf-8"?>
-<w:numbering xmlns:wpc="http://schemas.microsoft.com/office/word/2010/wordprocessingCanvas" xmlns:mc="http://schemas.openxmlformats.org/markup-compatibility/2006" xmlns:o="urn:schemas-microsoft-com:office:office" xmlns:r="http://schemas.openxmlformats.org/officeDocument/2006/relationships" xmlns:m="http://schemas.openxmlformats.org/officeDocument/2006/math" xmlns:v="urn:schemas-microsoft-com:vml" xmlns:wp14="http://schemas.microsoft.com/office/word/2010/wordprocessingDrawing" xmlns:wp="http://schemas.openxmlformats.org/drawingml/2006/wordprocessingDrawing" xmlns:w10="urn:schemas-microsoft-com:office:word" xmlns:w="http://schemas.openxmlformats.org/wordprocessingml/2006/main" xmlns:w14="http://schemas.microsoft.com/office/word/2010/wordml" xmlns:wpg="http://schemas.microsoft.com/office/word/2010/wordprocessingGroup" xmlns:wpi="http://schemas.microsoft.com/office/word/2010/wordprocessingInk" xmlns:wne="http://schemas.microsoft.com/office/word/2006/wordml" xmlns:wps="http://schemas.microsoft.com/office/word/2010/wordprocessingShape" mc:Ignorable="w14 wp14">
+<w:numbering xmlns:wpc="http://schemas.microsoft.com/office/word/2010/wordprocessingCanvas" xmlns:mc="http://schemas.openxmlformats.org/markup-compatibility/2006" xmlns:o="urn:schemas-microsoft-com:office:office" xmlns:r="http://schemas.openxmlformats.org/officeDocument/2006/relationships" xmlns:m="http://schemas.openxmlformats.org/officeDocument/2006/math" xmlns:v="urn:schemas-microsoft-com:vml" xmlns:wp14="http://schemas.microsoft.com/office/word/2010/wordprocessingDrawing" xmlns:wp="http://schemas.openxmlformats.org/drawingml/2006/wordprocessingDrawing" xmlns:w10="urn:schemas-microsoft-com:office:word" xmlns:w="http://schemas.openxmlformats.org/wordprocessingml/2006/main" xmlns:w14="http://schemas.microsoft.com/office/word/2010/wordml" xmlns:w15="http://schemas.microsoft.com/office/word/2012/wordml" xmlns:wpg="http://schemas.microsoft.com/office/word/2010/wordprocessingGroup" xmlns:wpi="http://schemas.microsoft.com/office/word/2010/wordprocessingInk" xmlns:wne="http://schemas.microsoft.com/office/word/2006/wordml" xmlns:wps="http://schemas.microsoft.com/office/word/2010/wordprocessingShape" mc:Ignorable="w14 w15 wp14">
   <w:abstractNum w:abstractNumId="0">
     <w:nsid w:val="6A910A70"/>
     <w:multiLevelType w:val="hybridMultilevel"/>
@@ -3148,7 +2847,7 @@
 </file>
 
 <file path=word/styles.xml><?xml version="1.0" encoding="utf-8"?>
-<w:styles xmlns:mc="http://schemas.openxmlformats.org/markup-compatibility/2006" xmlns:r="http://schemas.openxmlformats.org/officeDocument/2006/relationships" xmlns:w="http://schemas.openxmlformats.org/wordprocessingml/2006/main" xmlns:w14="http://schemas.microsoft.com/office/word/2010/wordml" mc:Ignorable="w14">
+<w:styles xmlns:mc="http://schemas.openxmlformats.org/markup-compatibility/2006" xmlns:r="http://schemas.openxmlformats.org/officeDocument/2006/relationships" xmlns:w="http://schemas.openxmlformats.org/wordprocessingml/2006/main" xmlns:w14="http://schemas.microsoft.com/office/word/2010/wordml" xmlns:w15="http://schemas.microsoft.com/office/word/2012/wordml" mc:Ignorable="w14 w15">
   <w:docDefaults>
     <w:rPrDefault>
       <w:rPr>
@@ -3164,144 +2863,378 @@
       </w:pPr>
     </w:pPrDefault>
   </w:docDefaults>
-  <w:latentStyles w:defLockedState="0" w:defUIPriority="99" w:defSemiHidden="1" w:defUnhideWhenUsed="1" w:defQFormat="0" w:count="267">
-    <w:lsdException w:name="Normal" w:semiHidden="0" w:uiPriority="0" w:unhideWhenUsed="0" w:qFormat="1"/>
-    <w:lsdException w:name="heading 1" w:semiHidden="0" w:uiPriority="9" w:unhideWhenUsed="0" w:qFormat="1"/>
-    <w:lsdException w:name="heading 2" w:uiPriority="9" w:qFormat="1"/>
-    <w:lsdException w:name="heading 3" w:uiPriority="9" w:qFormat="1"/>
-    <w:lsdException w:name="heading 4" w:uiPriority="9" w:qFormat="1"/>
-    <w:lsdException w:name="heading 5" w:uiPriority="9" w:qFormat="1"/>
-    <w:lsdException w:name="heading 6" w:uiPriority="9" w:qFormat="1"/>
-    <w:lsdException w:name="heading 7" w:uiPriority="9" w:qFormat="1"/>
-    <w:lsdException w:name="heading 8" w:uiPriority="9" w:qFormat="1"/>
-    <w:lsdException w:name="heading 9" w:uiPriority="9" w:qFormat="1"/>
-    <w:lsdException w:name="toc 1" w:uiPriority="39"/>
-    <w:lsdException w:name="toc 2" w:uiPriority="39"/>
-    <w:lsdException w:name="toc 3" w:uiPriority="39"/>
-    <w:lsdException w:name="toc 4" w:uiPriority="39"/>
-    <w:lsdException w:name="toc 5" w:uiPriority="39"/>
-    <w:lsdException w:name="toc 6" w:uiPriority="39"/>
-    <w:lsdException w:name="toc 7" w:uiPriority="39"/>
-    <w:lsdException w:name="toc 8" w:uiPriority="39"/>
-    <w:lsdException w:name="toc 9" w:uiPriority="39"/>
-    <w:lsdException w:name="caption" w:uiPriority="35" w:qFormat="1"/>
-    <w:lsdException w:name="Title" w:semiHidden="0" w:uiPriority="10" w:unhideWhenUsed="0" w:qFormat="1"/>
-    <w:lsdException w:name="Default Paragraph Font" w:uiPriority="1"/>
-    <w:lsdException w:name="Subtitle" w:semiHidden="0" w:uiPriority="11" w:unhideWhenUsed="0" w:qFormat="1"/>
-    <w:lsdException w:name="Strong" w:semiHidden="0" w:uiPriority="22" w:unhideWhenUsed="0" w:qFormat="1"/>
-    <w:lsdException w:name="Emphasis" w:semiHidden="0" w:uiPriority="20" w:unhideWhenUsed="0" w:qFormat="1"/>
-    <w:lsdException w:name="Table Grid" w:semiHidden="0" w:uiPriority="59" w:unhideWhenUsed="0"/>
-    <w:lsdException w:name="Placeholder Text" w:unhideWhenUsed="0"/>
-    <w:lsdException w:name="No Spacing" w:semiHidden="0" w:uiPriority="1" w:unhideWhenUsed="0" w:qFormat="1"/>
-    <w:lsdException w:name="Light Shading" w:semiHidden="0" w:uiPriority="60" w:unhideWhenUsed="0"/>
-    <w:lsdException w:name="Light List" w:semiHidden="0" w:uiPriority="61" w:unhideWhenUsed="0"/>
-    <w:lsdException w:name="Light Grid" w:semiHidden="0" w:uiPriority="62" w:unhideWhenUsed="0"/>
-    <w:lsdException w:name="Medium Shading 1" w:semiHidden="0" w:uiPriority="63" w:unhideWhenUsed="0"/>
-    <w:lsdException w:name="Medium Shading 2" w:semiHidden="0" w:uiPriority="64" w:unhideWhenUsed="0"/>
-    <w:lsdException w:name="Medium List 1" w:semiHidden="0" w:uiPriority="65" w:unhideWhenUsed="0"/>
-    <w:lsdException w:name="Medium List 2" w:semiHidden="0" w:uiPriority="66" w:unhideWhenUsed="0"/>
-    <w:lsdException w:name="Medium Grid 1" w:semiHidden="0" w:uiPriority="67" w:unhideWhenUsed="0"/>
-    <w:lsdException w:name="Medium Grid 2" w:semiHidden="0" w:uiPriority="68" w:unhideWhenUsed="0"/>
-    <w:lsdException w:name="Medium Grid 3" w:semiHidden="0" w:uiPriority="69" w:unhideWhenUsed="0"/>
-    <w:lsdException w:name="Dark List" w:semiHidden="0" w:uiPriority="70" w:unhideWhenUsed="0"/>
-    <w:lsdException w:name="Colorful Shading" w:semiHidden="0" w:uiPriority="71" w:unhideWhenUsed="0"/>
-    <w:lsdException w:name="Colorful List" w:semiHidden="0" w:uiPriority="72" w:unhideWhenUsed="0"/>
-    <w:lsdException w:name="Colorful Grid" w:semiHidden="0" w:uiPriority="73" w:unhideWhenUsed="0"/>
-    <w:lsdException w:name="Light Shading Accent 1" w:semiHidden="0" w:uiPriority="60" w:unhideWhenUsed="0"/>
-    <w:lsdException w:name="Light List Accent 1" w:semiHidden="0" w:uiPriority="61" w:unhideWhenUsed="0"/>
-    <w:lsdException w:name="Light Grid Accent 1" w:semiHidden="0" w:uiPriority="62" w:unhideWhenUsed="0"/>
-    <w:lsdException w:name="Medium Shading 1 Accent 1" w:semiHidden="0" w:uiPriority="63" w:unhideWhenUsed="0"/>
-    <w:lsdException w:name="Medium Shading 2 Accent 1" w:semiHidden="0" w:uiPriority="64" w:unhideWhenUsed="0"/>
-    <w:lsdException w:name="Medium List 1 Accent 1" w:semiHidden="0" w:uiPriority="65" w:unhideWhenUsed="0"/>
-    <w:lsdException w:name="Revision" w:unhideWhenUsed="0"/>
-    <w:lsdException w:name="List Paragraph" w:semiHidden="0" w:uiPriority="34" w:unhideWhenUsed="0" w:qFormat="1"/>
-    <w:lsdException w:name="Quote" w:semiHidden="0" w:uiPriority="29" w:unhideWhenUsed="0" w:qFormat="1"/>
-    <w:lsdException w:name="Intense Quote" w:semiHidden="0" w:uiPriority="30" w:unhideWhenUsed="0" w:qFormat="1"/>
-    <w:lsdException w:name="Medium List 2 Accent 1" w:semiHidden="0" w:uiPriority="66" w:unhideWhenUsed="0"/>
-    <w:lsdException w:name="Medium Grid 1 Accent 1" w:semiHidden="0" w:uiPriority="67" w:unhideWhenUsed="0"/>
-    <w:lsdException w:name="Medium Grid 2 Accent 1" w:semiHidden="0" w:uiPriority="68" w:unhideWhenUsed="0"/>
-    <w:lsdException w:name="Medium Grid 3 Accent 1" w:semiHidden="0" w:uiPriority="69" w:unhideWhenUsed="0"/>
-    <w:lsdException w:name="Dark List Accent 1" w:semiHidden="0" w:uiPriority="70" w:unhideWhenUsed="0"/>
-    <w:lsdException w:name="Colorful Shading Accent 1" w:semiHidden="0" w:uiPriority="71" w:unhideWhenUsed="0"/>
-    <w:lsdException w:name="Colorful List Accent 1" w:semiHidden="0" w:uiPriority="72" w:unhideWhenUsed="0"/>
-    <w:lsdException w:name="Colorful Grid Accent 1" w:semiHidden="0" w:uiPriority="73" w:unhideWhenUsed="0"/>
-    <w:lsdException w:name="Light Shading Accent 2" w:semiHidden="0" w:uiPriority="60" w:unhideWhenUsed="0"/>
-    <w:lsdException w:name="Light List Accent 2" w:semiHidden="0" w:uiPriority="61" w:unhideWhenUsed="0"/>
-    <w:lsdException w:name="Light Grid Accent 2" w:semiHidden="0" w:uiPriority="62" w:unhideWhenUsed="0"/>
-    <w:lsdException w:name="Medium Shading 1 Accent 2" w:semiHidden="0" w:uiPriority="63" w:unhideWhenUsed="0"/>
-    <w:lsdException w:name="Medium Shading 2 Accent 2" w:semiHidden="0" w:uiPriority="64" w:unhideWhenUsed="0"/>
-    <w:lsdException w:name="Medium List 1 Accent 2" w:semiHidden="0" w:uiPriority="65" w:unhideWhenUsed="0"/>
-    <w:lsdException w:name="Medium List 2 Accent 2" w:semiHidden="0" w:uiPriority="66" w:unhideWhenUsed="0"/>
-    <w:lsdException w:name="Medium Grid 1 Accent 2" w:semiHidden="0" w:uiPriority="67" w:unhideWhenUsed="0"/>
-    <w:lsdException w:name="Medium Grid 2 Accent 2" w:semiHidden="0" w:uiPriority="68" w:unhideWhenUsed="0"/>
-    <w:lsdException w:name="Medium Grid 3 Accent 2" w:semiHidden="0" w:uiPriority="69" w:unhideWhenUsed="0"/>
-    <w:lsdException w:name="Dark List Accent 2" w:semiHidden="0" w:uiPriority="70" w:unhideWhenUsed="0"/>
-    <w:lsdException w:name="Colorful Shading Accent 2" w:semiHidden="0" w:uiPriority="71" w:unhideWhenUsed="0"/>
-    <w:lsdException w:name="Colorful List Accent 2" w:semiHidden="0" w:uiPriority="72" w:unhideWhenUsed="0"/>
-    <w:lsdException w:name="Colorful Grid Accent 2" w:semiHidden="0" w:uiPriority="73" w:unhideWhenUsed="0"/>
-    <w:lsdException w:name="Light Shading Accent 3" w:semiHidden="0" w:uiPriority="60" w:unhideWhenUsed="0"/>
-    <w:lsdException w:name="Light List Accent 3" w:semiHidden="0" w:uiPriority="61" w:unhideWhenUsed="0"/>
-    <w:lsdException w:name="Light Grid Accent 3" w:semiHidden="0" w:uiPriority="62" w:unhideWhenUsed="0"/>
-    <w:lsdException w:name="Medium Shading 1 Accent 3" w:semiHidden="0" w:uiPriority="63" w:unhideWhenUsed="0"/>
-    <w:lsdException w:name="Medium Shading 2 Accent 3" w:semiHidden="0" w:uiPriority="64" w:unhideWhenUsed="0"/>
-    <w:lsdException w:name="Medium List 1 Accent 3" w:semiHidden="0" w:uiPriority="65" w:unhideWhenUsed="0"/>
-    <w:lsdException w:name="Medium List 2 Accent 3" w:semiHidden="0" w:uiPriority="66" w:unhideWhenUsed="0"/>
-    <w:lsdException w:name="Medium Grid 1 Accent 3" w:semiHidden="0" w:uiPriority="67" w:unhideWhenUsed="0"/>
-    <w:lsdException w:name="Medium Grid 2 Accent 3" w:semiHidden="0" w:uiPriority="68" w:unhideWhenUsed="0"/>
-    <w:lsdException w:name="Medium Grid 3 Accent 3" w:semiHidden="0" w:uiPriority="69" w:unhideWhenUsed="0"/>
-    <w:lsdException w:name="Dark List Accent 3" w:semiHidden="0" w:uiPriority="70" w:unhideWhenUsed="0"/>
-    <w:lsdException w:name="Colorful Shading Accent 3" w:semiHidden="0" w:uiPriority="71" w:unhideWhenUsed="0"/>
-    <w:lsdException w:name="Colorful List Accent 3" w:semiHidden="0" w:uiPriority="72" w:unhideWhenUsed="0"/>
-    <w:lsdException w:name="Colorful Grid Accent 3" w:semiHidden="0" w:uiPriority="73" w:unhideWhenUsed="0"/>
-    <w:lsdException w:name="Light Shading Accent 4" w:semiHidden="0" w:uiPriority="60" w:unhideWhenUsed="0"/>
-    <w:lsdException w:name="Light List Accent 4" w:semiHidden="0" w:uiPriority="61" w:unhideWhenUsed="0"/>
-    <w:lsdException w:name="Light Grid Accent 4" w:semiHidden="0" w:uiPriority="62" w:unhideWhenUsed="0"/>
-    <w:lsdException w:name="Medium Shading 1 Accent 4" w:semiHidden="0" w:uiPriority="63" w:unhideWhenUsed="0"/>
-    <w:lsdException w:name="Medium Shading 2 Accent 4" w:semiHidden="0" w:uiPriority="64" w:unhideWhenUsed="0"/>
-    <w:lsdException w:name="Medium List 1 Accent 4" w:semiHidden="0" w:uiPriority="65" w:unhideWhenUsed="0"/>
-    <w:lsdException w:name="Medium List 2 Accent 4" w:semiHidden="0" w:uiPriority="66" w:unhideWhenUsed="0"/>
-    <w:lsdException w:name="Medium Grid 1 Accent 4" w:semiHidden="0" w:uiPriority="67" w:unhideWhenUsed="0"/>
-    <w:lsdException w:name="Medium Grid 2 Accent 4" w:semiHidden="0" w:uiPriority="68" w:unhideWhenUsed="0"/>
-    <w:lsdException w:name="Medium Grid 3 Accent 4" w:semiHidden="0" w:uiPriority="69" w:unhideWhenUsed="0"/>
-    <w:lsdException w:name="Dark List Accent 4" w:semiHidden="0" w:uiPriority="70" w:unhideWhenUsed="0"/>
-    <w:lsdException w:name="Colorful Shading Accent 4" w:semiHidden="0" w:uiPriority="71" w:unhideWhenUsed="0"/>
-    <w:lsdException w:name="Colorful List Accent 4" w:semiHidden="0" w:uiPriority="72" w:unhideWhenUsed="0"/>
-    <w:lsdException w:name="Colorful Grid Accent 4" w:semiHidden="0" w:uiPriority="73" w:unhideWhenUsed="0"/>
-    <w:lsdException w:name="Light Shading Accent 5" w:semiHidden="0" w:uiPriority="60" w:unhideWhenUsed="0"/>
-    <w:lsdException w:name="Light List Accent 5" w:semiHidden="0" w:uiPriority="61" w:unhideWhenUsed="0"/>
-    <w:lsdException w:name="Light Grid Accent 5" w:semiHidden="0" w:uiPriority="62" w:unhideWhenUsed="0"/>
-    <w:lsdException w:name="Medium Shading 1 Accent 5" w:semiHidden="0" w:uiPriority="63" w:unhideWhenUsed="0"/>
-    <w:lsdException w:name="Medium Shading 2 Accent 5" w:semiHidden="0" w:uiPriority="64" w:unhideWhenUsed="0"/>
-    <w:lsdException w:name="Medium List 1 Accent 5" w:semiHidden="0" w:uiPriority="65" w:unhideWhenUsed="0"/>
-    <w:lsdException w:name="Medium List 2 Accent 5" w:semiHidden="0" w:uiPriority="66" w:unhideWhenUsed="0"/>
-    <w:lsdException w:name="Medium Grid 1 Accent 5" w:semiHidden="0" w:uiPriority="67" w:unhideWhenUsed="0"/>
-    <w:lsdException w:name="Medium Grid 2 Accent 5" w:semiHidden="0" w:uiPriority="68" w:unhideWhenUsed="0"/>
-    <w:lsdException w:name="Medium Grid 3 Accent 5" w:semiHidden="0" w:uiPriority="69" w:unhideWhenUsed="0"/>
-    <w:lsdException w:name="Dark List Accent 5" w:semiHidden="0" w:uiPriority="70" w:unhideWhenUsed="0"/>
-    <w:lsdException w:name="Colorful Shading Accent 5" w:semiHidden="0" w:uiPriority="71" w:unhideWhenUsed="0"/>
-    <w:lsdException w:name="Colorful List Accent 5" w:semiHidden="0" w:uiPriority="72" w:unhideWhenUsed="0"/>
-    <w:lsdException w:name="Colorful Grid Accent 5" w:semiHidden="0" w:uiPriority="73" w:unhideWhenUsed="0"/>
-    <w:lsdException w:name="Light Shading Accent 6" w:semiHidden="0" w:uiPriority="60" w:unhideWhenUsed="0"/>
-    <w:lsdException w:name="Light List Accent 6" w:semiHidden="0" w:uiPriority="61" w:unhideWhenUsed="0"/>
-    <w:lsdException w:name="Light Grid Accent 6" w:semiHidden="0" w:uiPriority="62" w:unhideWhenUsed="0"/>
-    <w:lsdException w:name="Medium Shading 1 Accent 6" w:semiHidden="0" w:uiPriority="63" w:unhideWhenUsed="0"/>
-    <w:lsdException w:name="Medium Shading 2 Accent 6" w:semiHidden="0" w:uiPriority="64" w:unhideWhenUsed="0"/>
-    <w:lsdException w:name="Medium List 1 Accent 6" w:semiHidden="0" w:uiPriority="65" w:unhideWhenUsed="0"/>
-    <w:lsdException w:name="Medium List 2 Accent 6" w:semiHidden="0" w:uiPriority="66" w:unhideWhenUsed="0"/>
-    <w:lsdException w:name="Medium Grid 1 Accent 6" w:semiHidden="0" w:uiPriority="67" w:unhideWhenUsed="0"/>
-    <w:lsdException w:name="Medium Grid 2 Accent 6" w:semiHidden="0" w:uiPriority="68" w:unhideWhenUsed="0"/>
-    <w:lsdException w:name="Medium Grid 3 Accent 6" w:semiHidden="0" w:uiPriority="69" w:unhideWhenUsed="0"/>
-    <w:lsdException w:name="Dark List Accent 6" w:semiHidden="0" w:uiPriority="70" w:unhideWhenUsed="0"/>
-    <w:lsdException w:name="Colorful Shading Accent 6" w:semiHidden="0" w:uiPriority="71" w:unhideWhenUsed="0"/>
-    <w:lsdException w:name="Colorful List Accent 6" w:semiHidden="0" w:uiPriority="72" w:unhideWhenUsed="0"/>
-    <w:lsdException w:name="Colorful Grid Accent 6" w:semiHidden="0" w:uiPriority="73" w:unhideWhenUsed="0"/>
-    <w:lsdException w:name="Subtle Emphasis" w:semiHidden="0" w:uiPriority="19" w:unhideWhenUsed="0" w:qFormat="1"/>
-    <w:lsdException w:name="Intense Emphasis" w:semiHidden="0" w:uiPriority="21" w:unhideWhenUsed="0" w:qFormat="1"/>
-    <w:lsdException w:name="Subtle Reference" w:semiHidden="0" w:uiPriority="31" w:unhideWhenUsed="0" w:qFormat="1"/>
-    <w:lsdException w:name="Intense Reference" w:semiHidden="0" w:uiPriority="32" w:unhideWhenUsed="0" w:qFormat="1"/>
-    <w:lsdException w:name="Book Title" w:semiHidden="0" w:uiPriority="33" w:unhideWhenUsed="0" w:qFormat="1"/>
-    <w:lsdException w:name="Bibliography" w:uiPriority="37"/>
-    <w:lsdException w:name="TOC Heading" w:uiPriority="39" w:qFormat="1"/>
+  <w:latentStyles w:defLockedState="0" w:defUIPriority="99" w:defSemiHidden="0" w:defUnhideWhenUsed="0" w:defQFormat="0" w:count="371">
+    <w:lsdException w:name="Normal" w:uiPriority="0" w:qFormat="1"/>
+    <w:lsdException w:name="heading 1" w:uiPriority="9" w:qFormat="1"/>
+    <w:lsdException w:name="heading 2" w:semiHidden="1" w:uiPriority="9" w:unhideWhenUsed="1" w:qFormat="1"/>
+    <w:lsdException w:name="heading 3" w:semiHidden="1" w:uiPriority="9" w:unhideWhenUsed="1" w:qFormat="1"/>
+    <w:lsdException w:name="heading 4" w:semiHidden="1" w:uiPriority="9" w:unhideWhenUsed="1" w:qFormat="1"/>
+    <w:lsdException w:name="heading 5" w:semiHidden="1" w:uiPriority="9" w:unhideWhenUsed="1" w:qFormat="1"/>
+    <w:lsdException w:name="heading 6" w:semiHidden="1" w:uiPriority="9" w:unhideWhenUsed="1" w:qFormat="1"/>
+    <w:lsdException w:name="heading 7" w:semiHidden="1" w:uiPriority="9" w:unhideWhenUsed="1" w:qFormat="1"/>
+    <w:lsdException w:name="heading 8" w:semiHidden="1" w:uiPriority="9" w:unhideWhenUsed="1" w:qFormat="1"/>
+    <w:lsdException w:name="heading 9" w:semiHidden="1" w:uiPriority="9" w:unhideWhenUsed="1" w:qFormat="1"/>
+    <w:lsdException w:name="index 1" w:semiHidden="1" w:unhideWhenUsed="1"/>
+    <w:lsdException w:name="index 2" w:semiHidden="1" w:unhideWhenUsed="1"/>
+    <w:lsdException w:name="index 3" w:semiHidden="1" w:unhideWhenUsed="1"/>
+    <w:lsdException w:name="index 4" w:semiHidden="1" w:unhideWhenUsed="1"/>
+    <w:lsdException w:name="index 5" w:semiHidden="1" w:unhideWhenUsed="1"/>
+    <w:lsdException w:name="index 6" w:semiHidden="1" w:unhideWhenUsed="1"/>
+    <w:lsdException w:name="index 7" w:semiHidden="1" w:unhideWhenUsed="1"/>
+    <w:lsdException w:name="index 8" w:semiHidden="1" w:unhideWhenUsed="1"/>
+    <w:lsdException w:name="index 9" w:semiHidden="1" w:unhideWhenUsed="1"/>
+    <w:lsdException w:name="toc 1" w:semiHidden="1" w:uiPriority="39" w:unhideWhenUsed="1"/>
+    <w:lsdException w:name="toc 2" w:semiHidden="1" w:uiPriority="39" w:unhideWhenUsed="1"/>
+    <w:lsdException w:name="toc 3" w:semiHidden="1" w:uiPriority="39" w:unhideWhenUsed="1"/>
+    <w:lsdException w:name="toc 4" w:semiHidden="1" w:uiPriority="39" w:unhideWhenUsed="1"/>
+    <w:lsdException w:name="toc 5" w:semiHidden="1" w:uiPriority="39" w:unhideWhenUsed="1"/>
+    <w:lsdException w:name="toc 6" w:semiHidden="1" w:uiPriority="39" w:unhideWhenUsed="1"/>
+    <w:lsdException w:name="toc 7" w:semiHidden="1" w:uiPriority="39" w:unhideWhenUsed="1"/>
+    <w:lsdException w:name="toc 8" w:semiHidden="1" w:uiPriority="39" w:unhideWhenUsed="1"/>
+    <w:lsdException w:name="toc 9" w:semiHidden="1" w:uiPriority="39" w:unhideWhenUsed="1"/>
+    <w:lsdException w:name="Normal Indent" w:semiHidden="1" w:unhideWhenUsed="1"/>
+    <w:lsdException w:name="footnote text" w:semiHidden="1" w:unhideWhenUsed="1"/>
+    <w:lsdException w:name="annotation text" w:semiHidden="1" w:unhideWhenUsed="1"/>
+    <w:lsdException w:name="header" w:semiHidden="1" w:unhideWhenUsed="1"/>
+    <w:lsdException w:name="footer" w:semiHidden="1" w:unhideWhenUsed="1"/>
+    <w:lsdException w:name="index heading" w:semiHidden="1" w:unhideWhenUsed="1"/>
+    <w:lsdException w:name="caption" w:semiHidden="1" w:uiPriority="35" w:unhideWhenUsed="1" w:qFormat="1"/>
+    <w:lsdException w:name="table of figures" w:semiHidden="1" w:unhideWhenUsed="1"/>
+    <w:lsdException w:name="envelope address" w:semiHidden="1" w:unhideWhenUsed="1"/>
+    <w:lsdException w:name="envelope return" w:semiHidden="1" w:unhideWhenUsed="1"/>
+    <w:lsdException w:name="footnote reference" w:semiHidden="1" w:unhideWhenUsed="1"/>
+    <w:lsdException w:name="annotation reference" w:semiHidden="1" w:unhideWhenUsed="1"/>
+    <w:lsdException w:name="line number" w:semiHidden="1" w:unhideWhenUsed="1"/>
+    <w:lsdException w:name="page number" w:semiHidden="1" w:unhideWhenUsed="1"/>
+    <w:lsdException w:name="endnote reference" w:semiHidden="1" w:unhideWhenUsed="1"/>
+    <w:lsdException w:name="endnote text" w:semiHidden="1" w:unhideWhenUsed="1"/>
+    <w:lsdException w:name="table of authorities" w:semiHidden="1" w:unhideWhenUsed="1"/>
+    <w:lsdException w:name="macro" w:semiHidden="1" w:unhideWhenUsed="1"/>
+    <w:lsdException w:name="toa heading" w:semiHidden="1" w:unhideWhenUsed="1"/>
+    <w:lsdException w:name="List" w:semiHidden="1" w:unhideWhenUsed="1"/>
+    <w:lsdException w:name="List Bullet" w:semiHidden="1" w:unhideWhenUsed="1"/>
+    <w:lsdException w:name="List Number" w:semiHidden="1" w:unhideWhenUsed="1"/>
+    <w:lsdException w:name="List 2" w:semiHidden="1" w:unhideWhenUsed="1"/>
+    <w:lsdException w:name="List 3" w:semiHidden="1" w:unhideWhenUsed="1"/>
+    <w:lsdException w:name="List 4" w:semiHidden="1" w:unhideWhenUsed="1"/>
+    <w:lsdException w:name="List 5" w:semiHidden="1" w:unhideWhenUsed="1"/>
+    <w:lsdException w:name="List Bullet 2" w:semiHidden="1" w:unhideWhenUsed="1"/>
+    <w:lsdException w:name="List Bullet 3" w:semiHidden="1" w:unhideWhenUsed="1"/>
+    <w:lsdException w:name="List Bullet 4" w:semiHidden="1" w:unhideWhenUsed="1"/>
+    <w:lsdException w:name="List Bullet 5" w:semiHidden="1" w:unhideWhenUsed="1"/>
+    <w:lsdException w:name="List Number 2" w:semiHidden="1" w:unhideWhenUsed="1"/>
+    <w:lsdException w:name="List Number 3" w:semiHidden="1" w:unhideWhenUsed="1"/>
+    <w:lsdException w:name="List Number 4" w:semiHidden="1" w:unhideWhenUsed="1"/>
+    <w:lsdException w:name="List Number 5" w:semiHidden="1" w:unhideWhenUsed="1"/>
+    <w:lsdException w:name="Title" w:uiPriority="10" w:qFormat="1"/>
+    <w:lsdException w:name="Closing" w:semiHidden="1" w:unhideWhenUsed="1"/>
+    <w:lsdException w:name="Signature" w:semiHidden="1" w:unhideWhenUsed="1"/>
+    <w:lsdException w:name="Default Paragraph Font" w:semiHidden="1" w:uiPriority="1" w:unhideWhenUsed="1"/>
+    <w:lsdException w:name="Body Text" w:semiHidden="1" w:unhideWhenUsed="1"/>
+    <w:lsdException w:name="Body Text Indent" w:semiHidden="1" w:unhideWhenUsed="1"/>
+    <w:lsdException w:name="List Continue" w:semiHidden="1" w:unhideWhenUsed="1"/>
+    <w:lsdException w:name="List Continue 2" w:semiHidden="1" w:unhideWhenUsed="1"/>
+    <w:lsdException w:name="List Continue 3" w:semiHidden="1" w:unhideWhenUsed="1"/>
+    <w:lsdException w:name="List Continue 4" w:semiHidden="1" w:unhideWhenUsed="1"/>
+    <w:lsdException w:name="List Continue 5" w:semiHidden="1" w:unhideWhenUsed="1"/>
+    <w:lsdException w:name="Message Header" w:semiHidden="1" w:unhideWhenUsed="1"/>
+    <w:lsdException w:name="Subtitle" w:uiPriority="11" w:qFormat="1"/>
+    <w:lsdException w:name="Salutation" w:semiHidden="1" w:unhideWhenUsed="1"/>
+    <w:lsdException w:name="Date" w:semiHidden="1" w:unhideWhenUsed="1"/>
+    <w:lsdException w:name="Body Text First Indent" w:semiHidden="1" w:unhideWhenUsed="1"/>
+    <w:lsdException w:name="Body Text First Indent 2" w:semiHidden="1" w:unhideWhenUsed="1"/>
+    <w:lsdException w:name="Note Heading" w:semiHidden="1" w:unhideWhenUsed="1"/>
+    <w:lsdException w:name="Body Text 2" w:semiHidden="1" w:unhideWhenUsed="1"/>
+    <w:lsdException w:name="Body Text 3" w:semiHidden="1" w:unhideWhenUsed="1"/>
+    <w:lsdException w:name="Body Text Indent 2" w:semiHidden="1" w:unhideWhenUsed="1"/>
+    <w:lsdException w:name="Body Text Indent 3" w:semiHidden="1" w:unhideWhenUsed="1"/>
+    <w:lsdException w:name="Block Text" w:semiHidden="1" w:unhideWhenUsed="1"/>
+    <w:lsdException w:name="Hyperlink" w:semiHidden="1" w:unhideWhenUsed="1"/>
+    <w:lsdException w:name="FollowedHyperlink" w:semiHidden="1" w:unhideWhenUsed="1"/>
+    <w:lsdException w:name="Strong" w:uiPriority="22" w:qFormat="1"/>
+    <w:lsdException w:name="Emphasis" w:uiPriority="20" w:qFormat="1"/>
+    <w:lsdException w:name="Document Map" w:semiHidden="1" w:unhideWhenUsed="1"/>
+    <w:lsdException w:name="Plain Text" w:semiHidden="1" w:unhideWhenUsed="1"/>
+    <w:lsdException w:name="E-mail Signature" w:semiHidden="1" w:unhideWhenUsed="1"/>
+    <w:lsdException w:name="HTML Top of Form" w:semiHidden="1" w:unhideWhenUsed="1"/>
+    <w:lsdException w:name="HTML Bottom of Form" w:semiHidden="1" w:unhideWhenUsed="1"/>
+    <w:lsdException w:name="Normal (Web)" w:semiHidden="1" w:unhideWhenUsed="1"/>
+    <w:lsdException w:name="HTML Acronym" w:semiHidden="1" w:unhideWhenUsed="1"/>
+    <w:lsdException w:name="HTML Address" w:semiHidden="1" w:unhideWhenUsed="1"/>
+    <w:lsdException w:name="HTML Cite" w:semiHidden="1" w:unhideWhenUsed="1"/>
+    <w:lsdException w:name="HTML Code" w:semiHidden="1" w:unhideWhenUsed="1"/>
+    <w:lsdException w:name="HTML Definition" w:semiHidden="1" w:unhideWhenUsed="1"/>
+    <w:lsdException w:name="HTML Keyboard" w:semiHidden="1" w:unhideWhenUsed="1"/>
+    <w:lsdException w:name="HTML Preformatted" w:semiHidden="1" w:unhideWhenUsed="1"/>
+    <w:lsdException w:name="HTML Sample" w:semiHidden="1" w:unhideWhenUsed="1"/>
+    <w:lsdException w:name="HTML Typewriter" w:semiHidden="1" w:unhideWhenUsed="1"/>
+    <w:lsdException w:name="HTML Variable" w:semiHidden="1" w:unhideWhenUsed="1"/>
+    <w:lsdException w:name="Normal Table" w:semiHidden="1" w:unhideWhenUsed="1"/>
+    <w:lsdException w:name="annotation subject" w:semiHidden="1" w:unhideWhenUsed="1"/>
+    <w:lsdException w:name="No List" w:semiHidden="1" w:unhideWhenUsed="1"/>
+    <w:lsdException w:name="Outline List 1" w:semiHidden="1" w:unhideWhenUsed="1"/>
+    <w:lsdException w:name="Outline List 2" w:semiHidden="1" w:unhideWhenUsed="1"/>
+    <w:lsdException w:name="Outline List 3" w:semiHidden="1" w:unhideWhenUsed="1"/>
+    <w:lsdException w:name="Table Simple 1" w:semiHidden="1" w:unhideWhenUsed="1"/>
+    <w:lsdException w:name="Table Simple 2" w:semiHidden="1" w:unhideWhenUsed="1"/>
+    <w:lsdException w:name="Table Simple 3" w:semiHidden="1" w:unhideWhenUsed="1"/>
+    <w:lsdException w:name="Table Classic 1" w:semiHidden="1" w:unhideWhenUsed="1"/>
+    <w:lsdException w:name="Table Classic 2" w:semiHidden="1" w:unhideWhenUsed="1"/>
+    <w:lsdException w:name="Table Classic 3" w:semiHidden="1" w:unhideWhenUsed="1"/>
+    <w:lsdException w:name="Table Classic 4" w:semiHidden="1" w:unhideWhenUsed="1"/>
+    <w:lsdException w:name="Table Colorful 1" w:semiHidden="1" w:unhideWhenUsed="1"/>
+    <w:lsdException w:name="Table Colorful 2" w:semiHidden="1" w:unhideWhenUsed="1"/>
+    <w:lsdException w:name="Table Colorful 3" w:semiHidden="1" w:unhideWhenUsed="1"/>
+    <w:lsdException w:name="Table Columns 1" w:semiHidden="1" w:unhideWhenUsed="1"/>
+    <w:lsdException w:name="Table Columns 2" w:semiHidden="1" w:unhideWhenUsed="1"/>
+    <w:lsdException w:name="Table Columns 3" w:semiHidden="1" w:unhideWhenUsed="1"/>
+    <w:lsdException w:name="Table Columns 4" w:semiHidden="1" w:unhideWhenUsed="1"/>
+    <w:lsdException w:name="Table Columns 5" w:semiHidden="1" w:unhideWhenUsed="1"/>
+    <w:lsdException w:name="Table Grid 1" w:semiHidden="1" w:unhideWhenUsed="1"/>
+    <w:lsdException w:name="Table Grid 2" w:semiHidden="1" w:unhideWhenUsed="1"/>
+    <w:lsdException w:name="Table Grid 3" w:semiHidden="1" w:unhideWhenUsed="1"/>
+    <w:lsdException w:name="Table Grid 4" w:semiHidden="1" w:unhideWhenUsed="1"/>
+    <w:lsdException w:name="Table Grid 5" w:semiHidden="1" w:unhideWhenUsed="1"/>
+    <w:lsdException w:name="Table Grid 6" w:semiHidden="1" w:unhideWhenUsed="1"/>
+    <w:lsdException w:name="Table Grid 7" w:semiHidden="1" w:unhideWhenUsed="1"/>
+    <w:lsdException w:name="Table Grid 8" w:semiHidden="1" w:unhideWhenUsed="1"/>
+    <w:lsdException w:name="Table List 1" w:semiHidden="1" w:unhideWhenUsed="1"/>
+    <w:lsdException w:name="Table List 2" w:semiHidden="1" w:unhideWhenUsed="1"/>
+    <w:lsdException w:name="Table List 3" w:semiHidden="1" w:unhideWhenUsed="1"/>
+    <w:lsdException w:name="Table List 4" w:semiHidden="1" w:unhideWhenUsed="1"/>
+    <w:lsdException w:name="Table List 5" w:semiHidden="1" w:unhideWhenUsed="1"/>
+    <w:lsdException w:name="Table List 6" w:semiHidden="1" w:unhideWhenUsed="1"/>
+    <w:lsdException w:name="Table List 7" w:semiHidden="1" w:unhideWhenUsed="1"/>
+    <w:lsdException w:name="Table List 8" w:semiHidden="1" w:unhideWhenUsed="1"/>
+    <w:lsdException w:name="Table 3D effects 1" w:semiHidden="1" w:unhideWhenUsed="1"/>
+    <w:lsdException w:name="Table 3D effects 2" w:semiHidden="1" w:unhideWhenUsed="1"/>
+    <w:lsdException w:name="Table 3D effects 3" w:semiHidden="1" w:unhideWhenUsed="1"/>
+    <w:lsdException w:name="Table Contemporary" w:semiHidden="1" w:unhideWhenUsed="1"/>
+    <w:lsdException w:name="Table Elegant" w:semiHidden="1" w:unhideWhenUsed="1"/>
+    <w:lsdException w:name="Table Professional" w:semiHidden="1" w:unhideWhenUsed="1"/>
+    <w:lsdException w:name="Table Subtle 1" w:semiHidden="1" w:unhideWhenUsed="1"/>
+    <w:lsdException w:name="Table Subtle 2" w:semiHidden="1" w:unhideWhenUsed="1"/>
+    <w:lsdException w:name="Table Web 1" w:semiHidden="1" w:unhideWhenUsed="1"/>
+    <w:lsdException w:name="Table Web 2" w:semiHidden="1" w:unhideWhenUsed="1"/>
+    <w:lsdException w:name="Table Web 3" w:semiHidden="1" w:unhideWhenUsed="1"/>
+    <w:lsdException w:name="Balloon Text" w:semiHidden="1" w:unhideWhenUsed="1"/>
+    <w:lsdException w:name="Table Grid" w:uiPriority="59"/>
+    <w:lsdException w:name="Table Theme" w:semiHidden="1" w:unhideWhenUsed="1"/>
+    <w:lsdException w:name="Placeholder Text" w:semiHidden="1"/>
+    <w:lsdException w:name="No Spacing" w:uiPriority="1" w:qFormat="1"/>
+    <w:lsdException w:name="Light Shading" w:uiPriority="60"/>
+    <w:lsdException w:name="Light List" w:uiPriority="61"/>
+    <w:lsdException w:name="Light Grid" w:uiPriority="62"/>
+    <w:lsdException w:name="Medium Shading 1" w:uiPriority="63"/>
+    <w:lsdException w:name="Medium Shading 2" w:uiPriority="64"/>
+    <w:lsdException w:name="Medium List 1" w:uiPriority="65"/>
+    <w:lsdException w:name="Medium List 2" w:uiPriority="66"/>
+    <w:lsdException w:name="Medium Grid 1" w:uiPriority="67"/>
+    <w:lsdException w:name="Medium Grid 2" w:uiPriority="68"/>
+    <w:lsdException w:name="Medium Grid 3" w:uiPriority="69"/>
+    <w:lsdException w:name="Dark List" w:uiPriority="70"/>
+    <w:lsdException w:name="Colorful Shading" w:uiPriority="71"/>
+    <w:lsdException w:name="Colorful List" w:uiPriority="72"/>
+    <w:lsdException w:name="Colorful Grid" w:uiPriority="73"/>
+    <w:lsdException w:name="Light Shading Accent 1" w:uiPriority="60"/>
+    <w:lsdException w:name="Light List Accent 1" w:uiPriority="61"/>
+    <w:lsdException w:name="Light Grid Accent 1" w:uiPriority="62"/>
+    <w:lsdException w:name="Medium Shading 1 Accent 1" w:uiPriority="63"/>
+    <w:lsdException w:name="Medium Shading 2 Accent 1" w:uiPriority="64"/>
+    <w:lsdException w:name="Medium List 1 Accent 1" w:uiPriority="65"/>
+    <w:lsdException w:name="Revision" w:semiHidden="1"/>
+    <w:lsdException w:name="List Paragraph" w:uiPriority="34" w:qFormat="1"/>
+    <w:lsdException w:name="Quote" w:uiPriority="29" w:qFormat="1"/>
+    <w:lsdException w:name="Intense Quote" w:uiPriority="30" w:qFormat="1"/>
+    <w:lsdException w:name="Medium List 2 Accent 1" w:uiPriority="66"/>
+    <w:lsdException w:name="Medium Grid 1 Accent 1" w:uiPriority="67"/>
+    <w:lsdException w:name="Medium Grid 2 Accent 1" w:uiPriority="68"/>
+    <w:lsdException w:name="Medium Grid 3 Accent 1" w:uiPriority="69"/>
+    <w:lsdException w:name="Dark List Accent 1" w:uiPriority="70"/>
+    <w:lsdException w:name="Colorful Shading Accent 1" w:uiPriority="71"/>
+    <w:lsdException w:name="Colorful List Accent 1" w:uiPriority="72"/>
+    <w:lsdException w:name="Colorful Grid Accent 1" w:uiPriority="73"/>
+    <w:lsdException w:name="Light Shading Accent 2" w:uiPriority="60"/>
+    <w:lsdException w:name="Light List Accent 2" w:uiPriority="61"/>
+    <w:lsdException w:name="Light Grid Accent 2" w:uiPriority="62"/>
+    <w:lsdException w:name="Medium Shading 1 Accent 2" w:uiPriority="63"/>
+    <w:lsdException w:name="Medium Shading 2 Accent 2" w:uiPriority="64"/>
+    <w:lsdException w:name="Medium List 1 Accent 2" w:uiPriority="65"/>
+    <w:lsdException w:name="Medium List 2 Accent 2" w:uiPriority="66"/>
+    <w:lsdException w:name="Medium Grid 1 Accent 2" w:uiPriority="67"/>
+    <w:lsdException w:name="Medium Grid 2 Accent 2" w:uiPriority="68"/>
+    <w:lsdException w:name="Medium Grid 3 Accent 2" w:uiPriority="69"/>
+    <w:lsdException w:name="Dark List Accent 2" w:uiPriority="70"/>
+    <w:lsdException w:name="Colorful Shading Accent 2" w:uiPriority="71"/>
+    <w:lsdException w:name="Colorful List Accent 2" w:uiPriority="72"/>
+    <w:lsdException w:name="Colorful Grid Accent 2" w:uiPriority="73"/>
+    <w:lsdException w:name="Light Shading Accent 3" w:uiPriority="60"/>
+    <w:lsdException w:name="Light List Accent 3" w:uiPriority="61"/>
+    <w:lsdException w:name="Light Grid Accent 3" w:uiPriority="62"/>
+    <w:lsdException w:name="Medium Shading 1 Accent 3" w:uiPriority="63"/>
+    <w:lsdException w:name="Medium Shading 2 Accent 3" w:uiPriority="64"/>
+    <w:lsdException w:name="Medium List 1 Accent 3" w:uiPriority="65"/>
+    <w:lsdException w:name="Medium List 2 Accent 3" w:uiPriority="66"/>
+    <w:lsdException w:name="Medium Grid 1 Accent 3" w:uiPriority="67"/>
+    <w:lsdException w:name="Medium Grid 2 Accent 3" w:uiPriority="68"/>
+    <w:lsdException w:name="Medium Grid 3 Accent 3" w:uiPriority="69"/>
+    <w:lsdException w:name="Dark List Accent 3" w:uiPriority="70"/>
+    <w:lsdException w:name="Colorful Shading Accent 3" w:uiPriority="71"/>
+    <w:lsdException w:name="Colorful List Accent 3" w:uiPriority="72"/>
+    <w:lsdException w:name="Colorful Grid Accent 3" w:uiPriority="73"/>
+    <w:lsdException w:name="Light Shading Accent 4" w:uiPriority="60"/>
+    <w:lsdException w:name="Light List Accent 4" w:uiPriority="61"/>
+    <w:lsdException w:name="Light Grid Accent 4" w:uiPriority="62"/>
+    <w:lsdException w:name="Medium Shading 1 Accent 4" w:uiPriority="63"/>
+    <w:lsdException w:name="Medium Shading 2 Accent 4" w:uiPriority="64"/>
+    <w:lsdException w:name="Medium List 1 Accent 4" w:uiPriority="65"/>
+    <w:lsdException w:name="Medium List 2 Accent 4" w:uiPriority="66"/>
+    <w:lsdException w:name="Medium Grid 1 Accent 4" w:uiPriority="67"/>
+    <w:lsdException w:name="Medium Grid 2 Accent 4" w:uiPriority="68"/>
+    <w:lsdException w:name="Medium Grid 3 Accent 4" w:uiPriority="69"/>
+    <w:lsdException w:name="Dark List Accent 4" w:uiPriority="70"/>
+    <w:lsdException w:name="Colorful Shading Accent 4" w:uiPriority="71"/>
+    <w:lsdException w:name="Colorful List Accent 4" w:uiPriority="72"/>
+    <w:lsdException w:name="Colorful Grid Accent 4" w:uiPriority="73"/>
+    <w:lsdException w:name="Light Shading Accent 5" w:uiPriority="60"/>
+    <w:lsdException w:name="Light List Accent 5" w:uiPriority="61"/>
+    <w:lsdException w:name="Light Grid Accent 5" w:uiPriority="62"/>
+    <w:lsdException w:name="Medium Shading 1 Accent 5" w:uiPriority="63"/>
+    <w:lsdException w:name="Medium Shading 2 Accent 5" w:uiPriority="64"/>
+    <w:lsdException w:name="Medium List 1 Accent 5" w:uiPriority="65"/>
+    <w:lsdException w:name="Medium List 2 Accent 5" w:uiPriority="66"/>
+    <w:lsdException w:name="Medium Grid 1 Accent 5" w:uiPriority="67"/>
+    <w:lsdException w:name="Medium Grid 2 Accent 5" w:uiPriority="68"/>
+    <w:lsdException w:name="Medium Grid 3 Accent 5" w:uiPriority="69"/>
+    <w:lsdException w:name="Dark List Accent 5" w:uiPriority="70"/>
+    <w:lsdException w:name="Colorful Shading Accent 5" w:uiPriority="71"/>
+    <w:lsdException w:name="Colorful List Accent 5" w:uiPriority="72"/>
+    <w:lsdException w:name="Colorful Grid Accent 5" w:uiPriority="73"/>
+    <w:lsdException w:name="Light Shading Accent 6" w:uiPriority="60"/>
+    <w:lsdException w:name="Light List Accent 6" w:uiPriority="61"/>
+    <w:lsdException w:name="Light Grid Accent 6" w:uiPriority="62"/>
+    <w:lsdException w:name="Medium Shading 1 Accent 6" w:uiPriority="63"/>
+    <w:lsdException w:name="Medium Shading 2 Accent 6" w:uiPriority="64"/>
+    <w:lsdException w:name="Medium List 1 Accent 6" w:uiPriority="65"/>
+    <w:lsdException w:name="Medium List 2 Accent 6" w:uiPriority="66"/>
+    <w:lsdException w:name="Medium Grid 1 Accent 6" w:uiPriority="67"/>
+    <w:lsdException w:name="Medium Grid 2 Accent 6" w:uiPriority="68"/>
+    <w:lsdException w:name="Medium Grid 3 Accent 6" w:uiPriority="69"/>
+    <w:lsdException w:name="Dark List Accent 6" w:uiPriority="70"/>
+    <w:lsdException w:name="Colorful Shading Accent 6" w:uiPriority="71"/>
+    <w:lsdException w:name="Colorful List Accent 6" w:uiPriority="72"/>
+    <w:lsdException w:name="Colorful Grid Accent 6" w:uiPriority="73"/>
+    <w:lsdException w:name="Subtle Emphasis" w:uiPriority="19" w:qFormat="1"/>
+    <w:lsdException w:name="Intense Emphasis" w:uiPriority="21" w:qFormat="1"/>
+    <w:lsdException w:name="Subtle Reference" w:uiPriority="31" w:qFormat="1"/>
+    <w:lsdException w:name="Intense Reference" w:uiPriority="32" w:qFormat="1"/>
+    <w:lsdException w:name="Book Title" w:uiPriority="33" w:qFormat="1"/>
+    <w:lsdException w:name="Bibliography" w:semiHidden="1" w:uiPriority="37" w:unhideWhenUsed="1"/>
+    <w:lsdException w:name="TOC Heading" w:semiHidden="1" w:uiPriority="39" w:unhideWhenUsed="1" w:qFormat="1"/>
+    <w:lsdException w:name="Plain Table 1" w:uiPriority="41"/>
+    <w:lsdException w:name="Plain Table 2" w:uiPriority="42"/>
+    <w:lsdException w:name="Plain Table 3" w:uiPriority="43"/>
+    <w:lsdException w:name="Plain Table 4" w:uiPriority="44"/>
+    <w:lsdException w:name="Plain Table 5" w:uiPriority="45"/>
+    <w:lsdException w:name="Grid Table Light" w:uiPriority="40"/>
+    <w:lsdException w:name="Grid Table 1 Light" w:uiPriority="46"/>
+    <w:lsdException w:name="Grid Table 2" w:uiPriority="47"/>
+    <w:lsdException w:name="Grid Table 3" w:uiPriority="48"/>
+    <w:lsdException w:name="Grid Table 4" w:uiPriority="49"/>
+    <w:lsdException w:name="Grid Table 5 Dark" w:uiPriority="50"/>
+    <w:lsdException w:name="Grid Table 6 Colorful" w:uiPriority="51"/>
+    <w:lsdException w:name="Grid Table 7 Colorful" w:uiPriority="52"/>
+    <w:lsdException w:name="Grid Table 1 Light Accent 1" w:uiPriority="46"/>
+    <w:lsdException w:name="Grid Table 2 Accent 1" w:uiPriority="47"/>
+    <w:lsdException w:name="Grid Table 3 Accent 1" w:uiPriority="48"/>
+    <w:lsdException w:name="Grid Table 4 Accent 1" w:uiPriority="49"/>
+    <w:lsdException w:name="Grid Table 5 Dark Accent 1" w:uiPriority="50"/>
+    <w:lsdException w:name="Grid Table 6 Colorful Accent 1" w:uiPriority="51"/>
+    <w:lsdException w:name="Grid Table 7 Colorful Accent 1" w:uiPriority="52"/>
+    <w:lsdException w:name="Grid Table 1 Light Accent 2" w:uiPriority="46"/>
+    <w:lsdException w:name="Grid Table 2 Accent 2" w:uiPriority="47"/>
+    <w:lsdException w:name="Grid Table 3 Accent 2" w:uiPriority="48"/>
+    <w:lsdException w:name="Grid Table 4 Accent 2" w:uiPriority="49"/>
+    <w:lsdException w:name="Grid Table 5 Dark Accent 2" w:uiPriority="50"/>
+    <w:lsdException w:name="Grid Table 6 Colorful Accent 2" w:uiPriority="51"/>
+    <w:lsdException w:name="Grid Table 7 Colorful Accent 2" w:uiPriority="52"/>
+    <w:lsdException w:name="Grid Table 1 Light Accent 3" w:uiPriority="46"/>
+    <w:lsdException w:name="Grid Table 2 Accent 3" w:uiPriority="47"/>
+    <w:lsdException w:name="Grid Table 3 Accent 3" w:uiPriority="48"/>
+    <w:lsdException w:name="Grid Table 4 Accent 3" w:uiPriority="49"/>
+    <w:lsdException w:name="Grid Table 5 Dark Accent 3" w:uiPriority="50"/>
+    <w:lsdException w:name="Grid Table 6 Colorful Accent 3" w:uiPriority="51"/>
+    <w:lsdException w:name="Grid Table 7 Colorful Accent 3" w:uiPriority="52"/>
+    <w:lsdException w:name="Grid Table 1 Light Accent 4" w:uiPriority="46"/>
+    <w:lsdException w:name="Grid Table 2 Accent 4" w:uiPriority="47"/>
+    <w:lsdException w:name="Grid Table 3 Accent 4" w:uiPriority="48"/>
+    <w:lsdException w:name="Grid Table 4 Accent 4" w:uiPriority="49"/>
+    <w:lsdException w:name="Grid Table 5 Dark Accent 4" w:uiPriority="50"/>
+    <w:lsdException w:name="Grid Table 6 Colorful Accent 4" w:uiPriority="51"/>
+    <w:lsdException w:name="Grid Table 7 Colorful Accent 4" w:uiPriority="52"/>
+    <w:lsdException w:name="Grid Table 1 Light Accent 5" w:uiPriority="46"/>
+    <w:lsdException w:name="Grid Table 2 Accent 5" w:uiPriority="47"/>
+    <w:lsdException w:name="Grid Table 3 Accent 5" w:uiPriority="48"/>
+    <w:lsdException w:name="Grid Table 4 Accent 5" w:uiPriority="49"/>
+    <w:lsdException w:name="Grid Table 5 Dark Accent 5" w:uiPriority="50"/>
+    <w:lsdException w:name="Grid Table 6 Colorful Accent 5" w:uiPriority="51"/>
+    <w:lsdException w:name="Grid Table 7 Colorful Accent 5" w:uiPriority="52"/>
+    <w:lsdException w:name="Grid Table 1 Light Accent 6" w:uiPriority="46"/>
+    <w:lsdException w:name="Grid Table 2 Accent 6" w:uiPriority="47"/>
+    <w:lsdException w:name="Grid Table 3 Accent 6" w:uiPriority="48"/>
+    <w:lsdException w:name="Grid Table 4 Accent 6" w:uiPriority="49"/>
+    <w:lsdException w:name="Grid Table 5 Dark Accent 6" w:uiPriority="50"/>
+    <w:lsdException w:name="Grid Table 6 Colorful Accent 6" w:uiPriority="51"/>
+    <w:lsdException w:name="Grid Table 7 Colorful Accent 6" w:uiPriority="52"/>
+    <w:lsdException w:name="List Table 1 Light" w:uiPriority="46"/>
+    <w:lsdException w:name="List Table 2" w:uiPriority="47"/>
+    <w:lsdException w:name="List Table 3" w:uiPriority="48"/>
+    <w:lsdException w:name="List Table 4" w:uiPriority="49"/>
+    <w:lsdException w:name="List Table 5 Dark" w:uiPriority="50"/>
+    <w:lsdException w:name="List Table 6 Colorful" w:uiPriority="51"/>
+    <w:lsdException w:name="List Table 7 Colorful" w:uiPriority="52"/>
+    <w:lsdException w:name="List Table 1 Light Accent 1" w:uiPriority="46"/>
+    <w:lsdException w:name="List Table 2 Accent 1" w:uiPriority="47"/>
+    <w:lsdException w:name="List Table 3 Accent 1" w:uiPriority="48"/>
+    <w:lsdException w:name="List Table 4 Accent 1" w:uiPriority="49"/>
+    <w:lsdException w:name="List Table 5 Dark Accent 1" w:uiPriority="50"/>
+    <w:lsdException w:name="List Table 6 Colorful Accent 1" w:uiPriority="51"/>
+    <w:lsdException w:name="List Table 7 Colorful Accent 1" w:uiPriority="52"/>
+    <w:lsdException w:name="List Table 1 Light Accent 2" w:uiPriority="46"/>
+    <w:lsdException w:name="List Table 2 Accent 2" w:uiPriority="47"/>
+    <w:lsdException w:name="List Table 3 Accent 2" w:uiPriority="48"/>
+    <w:lsdException w:name="List Table 4 Accent 2" w:uiPriority="49"/>
+    <w:lsdException w:name="List Table 5 Dark Accent 2" w:uiPriority="50"/>
+    <w:lsdException w:name="List Table 6 Colorful Accent 2" w:uiPriority="51"/>
+    <w:lsdException w:name="List Table 7 Colorful Accent 2" w:uiPriority="52"/>
+    <w:lsdException w:name="List Table 1 Light Accent 3" w:uiPriority="46"/>
+    <w:lsdException w:name="List Table 2 Accent 3" w:uiPriority="47"/>
+    <w:lsdException w:name="List Table 3 Accent 3" w:uiPriority="48"/>
+    <w:lsdException w:name="List Table 4 Accent 3" w:uiPriority="49"/>
+    <w:lsdException w:name="List Table 5 Dark Accent 3" w:uiPriority="50"/>
+    <w:lsdException w:name="List Table 6 Colorful Accent 3" w:uiPriority="51"/>
+    <w:lsdException w:name="List Table 7 Colorful Accent 3" w:uiPriority="52"/>
+    <w:lsdException w:name="List Table 1 Light Accent 4" w:uiPriority="46"/>
+    <w:lsdException w:name="List Table 2 Accent 4" w:uiPriority="47"/>
+    <w:lsdException w:name="List Table 3 Accent 4" w:uiPriority="48"/>
+    <w:lsdException w:name="List Table 4 Accent 4" w:uiPriority="49"/>
+    <w:lsdException w:name="List Table 5 Dark Accent 4" w:uiPriority="50"/>
+    <w:lsdException w:name="List Table 6 Colorful Accent 4" w:uiPriority="51"/>
+    <w:lsdException w:name="List Table 7 Colorful Accent 4" w:uiPriority="52"/>
+    <w:lsdException w:name="List Table 1 Light Accent 5" w:uiPriority="46"/>
+    <w:lsdException w:name="List Table 2 Accent 5" w:uiPriority="47"/>
+    <w:lsdException w:name="List Table 3 Accent 5" w:uiPriority="48"/>
+    <w:lsdException w:name="List Table 4 Accent 5" w:uiPriority="49"/>
+    <w:lsdException w:name="List Table 5 Dark Accent 5" w:uiPriority="50"/>
+    <w:lsdException w:name="List Table 6 Colorful Accent 5" w:uiPriority="51"/>
+    <w:lsdException w:name="List Table 7 Colorful Accent 5" w:uiPriority="52"/>
+    <w:lsdException w:name="List Table 1 Light Accent 6" w:uiPriority="46"/>
+    <w:lsdException w:name="List Table 2 Accent 6" w:uiPriority="47"/>
+    <w:lsdException w:name="List Table 3 Accent 6" w:uiPriority="48"/>
+    <w:lsdException w:name="List Table 4 Accent 6" w:uiPriority="49"/>
+    <w:lsdException w:name="List Table 5 Dark Accent 6" w:uiPriority="50"/>
+    <w:lsdException w:name="List Table 6 Colorful Accent 6" w:uiPriority="51"/>
+    <w:lsdException w:name="List Table 7 Colorful Accent 6" w:uiPriority="52"/>
   </w:latentStyles>
   <w:style w:type="paragraph" w:default="1" w:styleId="Normal">
     <w:name w:val="Normal"/>
@@ -3365,6 +3298,7 @@
       <w:spacing w:after="0" w:line="240" w:lineRule="auto"/>
     </w:pPr>
     <w:tblPr>
+      <w:tblInd w:w="0" w:type="dxa"/>
       <w:tblBorders>
         <w:top w:val="single" w:sz="4" w:space="0" w:color="auto"/>
         <w:left w:val="single" w:sz="4" w:space="0" w:color="auto"/>
@@ -3373,237 +3307,12 @@
         <w:insideH w:val="single" w:sz="4" w:space="0" w:color="auto"/>
         <w:insideV w:val="single" w:sz="4" w:space="0" w:color="auto"/>
       </w:tblBorders>
-    </w:tblPr>
-  </w:style>
-</w:styles>
-</file>
-
-<file path=word/stylesWithEffects.xml><?xml version="1.0" encoding="utf-8"?>
-<w:styles xmlns:wpc="http://schemas.microsoft.com/office/word/2010/wordprocessingCanvas" xmlns:mc="http://schemas.openxmlformats.org/markup-compatibility/2006" xmlns:o="urn:schemas-microsoft-com:office:office" xmlns:r="http://schemas.openxmlformats.org/officeDocument/2006/relationships" xmlns:m="http://schemas.openxmlformats.org/officeDocument/2006/math" xmlns:v="urn:schemas-microsoft-com:vml" xmlns:wp14="http://schemas.microsoft.com/office/word/2010/wordprocessingDrawing" xmlns:wp="http://schemas.openxmlformats.org/drawingml/2006/wordprocessingDrawing" xmlns:w10="urn:schemas-microsoft-com:office:word" xmlns:w="http://schemas.openxmlformats.org/wordprocessingml/2006/main" xmlns:w14="http://schemas.microsoft.com/office/word/2010/wordml" xmlns:wpg="http://schemas.microsoft.com/office/word/2010/wordprocessingGroup" xmlns:wpi="http://schemas.microsoft.com/office/word/2010/wordprocessingInk" xmlns:wne="http://schemas.microsoft.com/office/word/2006/wordml" xmlns:wps="http://schemas.microsoft.com/office/word/2010/wordprocessingShape" mc:Ignorable="w14 wp14">
-  <w:docDefaults>
-    <w:rPrDefault>
-      <w:rPr>
-        <w:rFonts w:asciiTheme="minorHAnsi" w:eastAsiaTheme="minorHAnsi" w:hAnsiTheme="minorHAnsi" w:cstheme="minorBidi"/>
-        <w:sz w:val="22"/>
-        <w:szCs w:val="22"/>
-        <w:lang w:val="pt-BR" w:eastAsia="en-US" w:bidi="ar-SA"/>
-      </w:rPr>
-    </w:rPrDefault>
-    <w:pPrDefault>
-      <w:pPr>
-        <w:spacing w:after="200" w:line="276" w:lineRule="auto"/>
-      </w:pPr>
-    </w:pPrDefault>
-  </w:docDefaults>
-  <w:latentStyles w:defLockedState="0" w:defUIPriority="99" w:defSemiHidden="1" w:defUnhideWhenUsed="1" w:defQFormat="0" w:count="267">
-    <w:lsdException w:name="Normal" w:semiHidden="0" w:uiPriority="0" w:unhideWhenUsed="0" w:qFormat="1"/>
-    <w:lsdException w:name="heading 1" w:semiHidden="0" w:uiPriority="9" w:unhideWhenUsed="0" w:qFormat="1"/>
-    <w:lsdException w:name="heading 2" w:uiPriority="9" w:qFormat="1"/>
-    <w:lsdException w:name="heading 3" w:uiPriority="9" w:qFormat="1"/>
-    <w:lsdException w:name="heading 4" w:uiPriority="9" w:qFormat="1"/>
-    <w:lsdException w:name="heading 5" w:uiPriority="9" w:qFormat="1"/>
-    <w:lsdException w:name="heading 6" w:uiPriority="9" w:qFormat="1"/>
-    <w:lsdException w:name="heading 7" w:uiPriority="9" w:qFormat="1"/>
-    <w:lsdException w:name="heading 8" w:uiPriority="9" w:qFormat="1"/>
-    <w:lsdException w:name="heading 9" w:uiPriority="9" w:qFormat="1"/>
-    <w:lsdException w:name="toc 1" w:uiPriority="39"/>
-    <w:lsdException w:name="toc 2" w:uiPriority="39"/>
-    <w:lsdException w:name="toc 3" w:uiPriority="39"/>
-    <w:lsdException w:name="toc 4" w:uiPriority="39"/>
-    <w:lsdException w:name="toc 5" w:uiPriority="39"/>
-    <w:lsdException w:name="toc 6" w:uiPriority="39"/>
-    <w:lsdException w:name="toc 7" w:uiPriority="39"/>
-    <w:lsdException w:name="toc 8" w:uiPriority="39"/>
-    <w:lsdException w:name="toc 9" w:uiPriority="39"/>
-    <w:lsdException w:name="caption" w:uiPriority="35" w:qFormat="1"/>
-    <w:lsdException w:name="Title" w:semiHidden="0" w:uiPriority="10" w:unhideWhenUsed="0" w:qFormat="1"/>
-    <w:lsdException w:name="Default Paragraph Font" w:uiPriority="1"/>
-    <w:lsdException w:name="Subtitle" w:semiHidden="0" w:uiPriority="11" w:unhideWhenUsed="0" w:qFormat="1"/>
-    <w:lsdException w:name="Strong" w:semiHidden="0" w:uiPriority="22" w:unhideWhenUsed="0" w:qFormat="1"/>
-    <w:lsdException w:name="Emphasis" w:semiHidden="0" w:uiPriority="20" w:unhideWhenUsed="0" w:qFormat="1"/>
-    <w:lsdException w:name="Table Grid" w:semiHidden="0" w:uiPriority="59" w:unhideWhenUsed="0"/>
-    <w:lsdException w:name="Placeholder Text" w:unhideWhenUsed="0"/>
-    <w:lsdException w:name="No Spacing" w:semiHidden="0" w:uiPriority="1" w:unhideWhenUsed="0" w:qFormat="1"/>
-    <w:lsdException w:name="Light Shading" w:semiHidden="0" w:uiPriority="60" w:unhideWhenUsed="0"/>
-    <w:lsdException w:name="Light List" w:semiHidden="0" w:uiPriority="61" w:unhideWhenUsed="0"/>
-    <w:lsdException w:name="Light Grid" w:semiHidden="0" w:uiPriority="62" w:unhideWhenUsed="0"/>
-    <w:lsdException w:name="Medium Shading 1" w:semiHidden="0" w:uiPriority="63" w:unhideWhenUsed="0"/>
-    <w:lsdException w:name="Medium Shading 2" w:semiHidden="0" w:uiPriority="64" w:unhideWhenUsed="0"/>
-    <w:lsdException w:name="Medium List 1" w:semiHidden="0" w:uiPriority="65" w:unhideWhenUsed="0"/>
-    <w:lsdException w:name="Medium List 2" w:semiHidden="0" w:uiPriority="66" w:unhideWhenUsed="0"/>
-    <w:lsdException w:name="Medium Grid 1" w:semiHidden="0" w:uiPriority="67" w:unhideWhenUsed="0"/>
-    <w:lsdException w:name="Medium Grid 2" w:semiHidden="0" w:uiPriority="68" w:unhideWhenUsed="0"/>
-    <w:lsdException w:name="Medium Grid 3" w:semiHidden="0" w:uiPriority="69" w:unhideWhenUsed="0"/>
-    <w:lsdException w:name="Dark List" w:semiHidden="0" w:uiPriority="70" w:unhideWhenUsed="0"/>
-    <w:lsdException w:name="Colorful Shading" w:semiHidden="0" w:uiPriority="71" w:unhideWhenUsed="0"/>
-    <w:lsdException w:name="Colorful List" w:semiHidden="0" w:uiPriority="72" w:unhideWhenUsed="0"/>
-    <w:lsdException w:name="Colorful Grid" w:semiHidden="0" w:uiPriority="73" w:unhideWhenUsed="0"/>
-    <w:lsdException w:name="Light Shading Accent 1" w:semiHidden="0" w:uiPriority="60" w:unhideWhenUsed="0"/>
-    <w:lsdException w:name="Light List Accent 1" w:semiHidden="0" w:uiPriority="61" w:unhideWhenUsed="0"/>
-    <w:lsdException w:name="Light Grid Accent 1" w:semiHidden="0" w:uiPriority="62" w:unhideWhenUsed="0"/>
-    <w:lsdException w:name="Medium Shading 1 Accent 1" w:semiHidden="0" w:uiPriority="63" w:unhideWhenUsed="0"/>
-    <w:lsdException w:name="Medium Shading 2 Accent 1" w:semiHidden="0" w:uiPriority="64" w:unhideWhenUsed="0"/>
-    <w:lsdException w:name="Medium List 1 Accent 1" w:semiHidden="0" w:uiPriority="65" w:unhideWhenUsed="0"/>
-    <w:lsdException w:name="Revision" w:unhideWhenUsed="0"/>
-    <w:lsdException w:name="List Paragraph" w:semiHidden="0" w:uiPriority="34" w:unhideWhenUsed="0" w:qFormat="1"/>
-    <w:lsdException w:name="Quote" w:semiHidden="0" w:uiPriority="29" w:unhideWhenUsed="0" w:qFormat="1"/>
-    <w:lsdException w:name="Intense Quote" w:semiHidden="0" w:uiPriority="30" w:unhideWhenUsed="0" w:qFormat="1"/>
-    <w:lsdException w:name="Medium List 2 Accent 1" w:semiHidden="0" w:uiPriority="66" w:unhideWhenUsed="0"/>
-    <w:lsdException w:name="Medium Grid 1 Accent 1" w:semiHidden="0" w:uiPriority="67" w:unhideWhenUsed="0"/>
-    <w:lsdException w:name="Medium Grid 2 Accent 1" w:semiHidden="0" w:uiPriority="68" w:unhideWhenUsed="0"/>
-    <w:lsdException w:name="Medium Grid 3 Accent 1" w:semiHidden="0" w:uiPriority="69" w:unhideWhenUsed="0"/>
-    <w:lsdException w:name="Dark List Accent 1" w:semiHidden="0" w:uiPriority="70" w:unhideWhenUsed="0"/>
-    <w:lsdException w:name="Colorful Shading Accent 1" w:semiHidden="0" w:uiPriority="71" w:unhideWhenUsed="0"/>
-    <w:lsdException w:name="Colorful List Accent 1" w:semiHidden="0" w:uiPriority="72" w:unhideWhenUsed="0"/>
-    <w:lsdException w:name="Colorful Grid Accent 1" w:semiHidden="0" w:uiPriority="73" w:unhideWhenUsed="0"/>
-    <w:lsdException w:name="Light Shading Accent 2" w:semiHidden="0" w:uiPriority="60" w:unhideWhenUsed="0"/>
-    <w:lsdException w:name="Light List Accent 2" w:semiHidden="0" w:uiPriority="61" w:unhideWhenUsed="0"/>
-    <w:lsdException w:name="Light Grid Accent 2" w:semiHidden="0" w:uiPriority="62" w:unhideWhenUsed="0"/>
-    <w:lsdException w:name="Medium Shading 1 Accent 2" w:semiHidden="0" w:uiPriority="63" w:unhideWhenUsed="0"/>
-    <w:lsdException w:name="Medium Shading 2 Accent 2" w:semiHidden="0" w:uiPriority="64" w:unhideWhenUsed="0"/>
-    <w:lsdException w:name="Medium List 1 Accent 2" w:semiHidden="0" w:uiPriority="65" w:unhideWhenUsed="0"/>
-    <w:lsdException w:name="Medium List 2 Accent 2" w:semiHidden="0" w:uiPriority="66" w:unhideWhenUsed="0"/>
-    <w:lsdException w:name="Medium Grid 1 Accent 2" w:semiHidden="0" w:uiPriority="67" w:unhideWhenUsed="0"/>
-    <w:lsdException w:name="Medium Grid 2 Accent 2" w:semiHidden="0" w:uiPriority="68" w:unhideWhenUsed="0"/>
-    <w:lsdException w:name="Medium Grid 3 Accent 2" w:semiHidden="0" w:uiPriority="69" w:unhideWhenUsed="0"/>
-    <w:lsdException w:name="Dark List Accent 2" w:semiHidden="0" w:uiPriority="70" w:unhideWhenUsed="0"/>
-    <w:lsdException w:name="Colorful Shading Accent 2" w:semiHidden="0" w:uiPriority="71" w:unhideWhenUsed="0"/>
-    <w:lsdException w:name="Colorful List Accent 2" w:semiHidden="0" w:uiPriority="72" w:unhideWhenUsed="0"/>
-    <w:lsdException w:name="Colorful Grid Accent 2" w:semiHidden="0" w:uiPriority="73" w:unhideWhenUsed="0"/>
-    <w:lsdException w:name="Light Shading Accent 3" w:semiHidden="0" w:uiPriority="60" w:unhideWhenUsed="0"/>
-    <w:lsdException w:name="Light List Accent 3" w:semiHidden="0" w:uiPriority="61" w:unhideWhenUsed="0"/>
-    <w:lsdException w:name="Light Grid Accent 3" w:semiHidden="0" w:uiPriority="62" w:unhideWhenUsed="0"/>
-    <w:lsdException w:name="Medium Shading 1 Accent 3" w:semiHidden="0" w:uiPriority="63" w:unhideWhenUsed="0"/>
-    <w:lsdException w:name="Medium Shading 2 Accent 3" w:semiHidden="0" w:uiPriority="64" w:unhideWhenUsed="0"/>
-    <w:lsdException w:name="Medium List 1 Accent 3" w:semiHidden="0" w:uiPriority="65" w:unhideWhenUsed="0"/>
-    <w:lsdException w:name="Medium List 2 Accent 3" w:semiHidden="0" w:uiPriority="66" w:unhideWhenUsed="0"/>
-    <w:lsdException w:name="Medium Grid 1 Accent 3" w:semiHidden="0" w:uiPriority="67" w:unhideWhenUsed="0"/>
-    <w:lsdException w:name="Medium Grid 2 Accent 3" w:semiHidden="0" w:uiPriority="68" w:unhideWhenUsed="0"/>
-    <w:lsdException w:name="Medium Grid 3 Accent 3" w:semiHidden="0" w:uiPriority="69" w:unhideWhenUsed="0"/>
-    <w:lsdException w:name="Dark List Accent 3" w:semiHidden="0" w:uiPriority="70" w:unhideWhenUsed="0"/>
-    <w:lsdException w:name="Colorful Shading Accent 3" w:semiHidden="0" w:uiPriority="71" w:unhideWhenUsed="0"/>
-    <w:lsdException w:name="Colorful List Accent 3" w:semiHidden="0" w:uiPriority="72" w:unhideWhenUsed="0"/>
-    <w:lsdException w:name="Colorful Grid Accent 3" w:semiHidden="0" w:uiPriority="73" w:unhideWhenUsed="0"/>
-    <w:lsdException w:name="Light Shading Accent 4" w:semiHidden="0" w:uiPriority="60" w:unhideWhenUsed="0"/>
-    <w:lsdException w:name="Light List Accent 4" w:semiHidden="0" w:uiPriority="61" w:unhideWhenUsed="0"/>
-    <w:lsdException w:name="Light Grid Accent 4" w:semiHidden="0" w:uiPriority="62" w:unhideWhenUsed="0"/>
-    <w:lsdException w:name="Medium Shading 1 Accent 4" w:semiHidden="0" w:uiPriority="63" w:unhideWhenUsed="0"/>
-    <w:lsdException w:name="Medium Shading 2 Accent 4" w:semiHidden="0" w:uiPriority="64" w:unhideWhenUsed="0"/>
-    <w:lsdException w:name="Medium List 1 Accent 4" w:semiHidden="0" w:uiPriority="65" w:unhideWhenUsed="0"/>
-    <w:lsdException w:name="Medium List 2 Accent 4" w:semiHidden="0" w:uiPriority="66" w:unhideWhenUsed="0"/>
-    <w:lsdException w:name="Medium Grid 1 Accent 4" w:semiHidden="0" w:uiPriority="67" w:unhideWhenUsed="0"/>
-    <w:lsdException w:name="Medium Grid 2 Accent 4" w:semiHidden="0" w:uiPriority="68" w:unhideWhenUsed="0"/>
-    <w:lsdException w:name="Medium Grid 3 Accent 4" w:semiHidden="0" w:uiPriority="69" w:unhideWhenUsed="0"/>
-    <w:lsdException w:name="Dark List Accent 4" w:semiHidden="0" w:uiPriority="70" w:unhideWhenUsed="0"/>
-    <w:lsdException w:name="Colorful Shading Accent 4" w:semiHidden="0" w:uiPriority="71" w:unhideWhenUsed="0"/>
-    <w:lsdException w:name="Colorful List Accent 4" w:semiHidden="0" w:uiPriority="72" w:unhideWhenUsed="0"/>
-    <w:lsdException w:name="Colorful Grid Accent 4" w:semiHidden="0" w:uiPriority="73" w:unhideWhenUsed="0"/>
-    <w:lsdException w:name="Light Shading Accent 5" w:semiHidden="0" w:uiPriority="60" w:unhideWhenUsed="0"/>
-    <w:lsdException w:name="Light List Accent 5" w:semiHidden="0" w:uiPriority="61" w:unhideWhenUsed="0"/>
-    <w:lsdException w:name="Light Grid Accent 5" w:semiHidden="0" w:uiPriority="62" w:unhideWhenUsed="0"/>
-    <w:lsdException w:name="Medium Shading 1 Accent 5" w:semiHidden="0" w:uiPriority="63" w:unhideWhenUsed="0"/>
-    <w:lsdException w:name="Medium Shading 2 Accent 5" w:semiHidden="0" w:uiPriority="64" w:unhideWhenUsed="0"/>
-    <w:lsdException w:name="Medium List 1 Accent 5" w:semiHidden="0" w:uiPriority="65" w:unhideWhenUsed="0"/>
-    <w:lsdException w:name="Medium List 2 Accent 5" w:semiHidden="0" w:uiPriority="66" w:unhideWhenUsed="0"/>
-    <w:lsdException w:name="Medium Grid 1 Accent 5" w:semiHidden="0" w:uiPriority="67" w:unhideWhenUsed="0"/>
-    <w:lsdException w:name="Medium Grid 2 Accent 5" w:semiHidden="0" w:uiPriority="68" w:unhideWhenUsed="0"/>
-    <w:lsdException w:name="Medium Grid 3 Accent 5" w:semiHidden="0" w:uiPriority="69" w:unhideWhenUsed="0"/>
-    <w:lsdException w:name="Dark List Accent 5" w:semiHidden="0" w:uiPriority="70" w:unhideWhenUsed="0"/>
-    <w:lsdException w:name="Colorful Shading Accent 5" w:semiHidden="0" w:uiPriority="71" w:unhideWhenUsed="0"/>
-    <w:lsdException w:name="Colorful List Accent 5" w:semiHidden="0" w:uiPriority="72" w:unhideWhenUsed="0"/>
-    <w:lsdException w:name="Colorful Grid Accent 5" w:semiHidden="0" w:uiPriority="73" w:unhideWhenUsed="0"/>
-    <w:lsdException w:name="Light Shading Accent 6" w:semiHidden="0" w:uiPriority="60" w:unhideWhenUsed="0"/>
-    <w:lsdException w:name="Light List Accent 6" w:semiHidden="0" w:uiPriority="61" w:unhideWhenUsed="0"/>
-    <w:lsdException w:name="Light Grid Accent 6" w:semiHidden="0" w:uiPriority="62" w:unhideWhenUsed="0"/>
-    <w:lsdException w:name="Medium Shading 1 Accent 6" w:semiHidden="0" w:uiPriority="63" w:unhideWhenUsed="0"/>
-    <w:lsdException w:name="Medium Shading 2 Accent 6" w:semiHidden="0" w:uiPriority="64" w:unhideWhenUsed="0"/>
-    <w:lsdException w:name="Medium List 1 Accent 6" w:semiHidden="0" w:uiPriority="65" w:unhideWhenUsed="0"/>
-    <w:lsdException w:name="Medium List 2 Accent 6" w:semiHidden="0" w:uiPriority="66" w:unhideWhenUsed="0"/>
-    <w:lsdException w:name="Medium Grid 1 Accent 6" w:semiHidden="0" w:uiPriority="67" w:unhideWhenUsed="0"/>
-    <w:lsdException w:name="Medium Grid 2 Accent 6" w:semiHidden="0" w:uiPriority="68" w:unhideWhenUsed="0"/>
-    <w:lsdException w:name="Medium Grid 3 Accent 6" w:semiHidden="0" w:uiPriority="69" w:unhideWhenUsed="0"/>
-    <w:lsdException w:name="Dark List Accent 6" w:semiHidden="0" w:uiPriority="70" w:unhideWhenUsed="0"/>
-    <w:lsdException w:name="Colorful Shading Accent 6" w:semiHidden="0" w:uiPriority="71" w:unhideWhenUsed="0"/>
-    <w:lsdException w:name="Colorful List Accent 6" w:semiHidden="0" w:uiPriority="72" w:unhideWhenUsed="0"/>
-    <w:lsdException w:name="Colorful Grid Accent 6" w:semiHidden="0" w:uiPriority="73" w:unhideWhenUsed="0"/>
-    <w:lsdException w:name="Subtle Emphasis" w:semiHidden="0" w:uiPriority="19" w:unhideWhenUsed="0" w:qFormat="1"/>
-    <w:lsdException w:name="Intense Emphasis" w:semiHidden="0" w:uiPriority="21" w:unhideWhenUsed="0" w:qFormat="1"/>
-    <w:lsdException w:name="Subtle Reference" w:semiHidden="0" w:uiPriority="31" w:unhideWhenUsed="0" w:qFormat="1"/>
-    <w:lsdException w:name="Intense Reference" w:semiHidden="0" w:uiPriority="32" w:unhideWhenUsed="0" w:qFormat="1"/>
-    <w:lsdException w:name="Book Title" w:semiHidden="0" w:uiPriority="33" w:unhideWhenUsed="0" w:qFormat="1"/>
-    <w:lsdException w:name="Bibliography" w:uiPriority="37"/>
-    <w:lsdException w:name="TOC Heading" w:uiPriority="39" w:qFormat="1"/>
-  </w:latentStyles>
-  <w:style w:type="paragraph" w:default="1" w:styleId="Normal">
-    <w:name w:val="Normal"/>
-    <w:qFormat/>
-  </w:style>
-  <w:style w:type="character" w:default="1" w:styleId="Fontepargpadro">
-    <w:name w:val="Default Paragraph Font"/>
-    <w:uiPriority w:val="1"/>
-    <w:semiHidden/>
-    <w:unhideWhenUsed/>
-  </w:style>
-  <w:style w:type="table" w:default="1" w:styleId="Tabelanormal">
-    <w:name w:val="Normal Table"/>
-    <w:uiPriority w:val="99"/>
-    <w:semiHidden/>
-    <w:unhideWhenUsed/>
-    <w:tblPr>
-      <w:tblInd w:w="0" w:type="dxa"/>
       <w:tblCellMar>
         <w:top w:w="0" w:type="dxa"/>
         <w:left w:w="108" w:type="dxa"/>
         <w:bottom w:w="0" w:type="dxa"/>
         <w:right w:w="108" w:type="dxa"/>
       </w:tblCellMar>
-    </w:tblPr>
-  </w:style>
-  <w:style w:type="numbering" w:default="1" w:styleId="Semlista">
-    <w:name w:val="No List"/>
-    <w:uiPriority w:val="99"/>
-    <w:semiHidden/>
-    <w:unhideWhenUsed/>
-  </w:style>
-  <w:style w:type="paragraph" w:styleId="PargrafodaLista">
-    <w:name w:val="List Paragraph"/>
-    <w:basedOn w:val="Normal"/>
-    <w:uiPriority w:val="34"/>
-    <w:qFormat/>
-    <w:rsid w:val="002C2600"/>
-    <w:pPr>
-      <w:ind w:left="720"/>
-      <w:contextualSpacing/>
-    </w:pPr>
-  </w:style>
-  <w:style w:type="character" w:styleId="Hyperlink">
-    <w:name w:val="Hyperlink"/>
-    <w:basedOn w:val="Fontepargpadro"/>
-    <w:uiPriority w:val="99"/>
-    <w:unhideWhenUsed/>
-    <w:rsid w:val="0012245B"/>
-    <w:rPr>
-      <w:color w:val="0000FF" w:themeColor="hyperlink"/>
-      <w:u w:val="single"/>
-    </w:rPr>
-  </w:style>
-  <w:style w:type="table" w:styleId="Tabelacomgrade">
-    <w:name w:val="Table Grid"/>
-    <w:basedOn w:val="Tabelanormal"/>
-    <w:uiPriority w:val="59"/>
-    <w:rsid w:val="00E91BFF"/>
-    <w:pPr>
-      <w:spacing w:after="0" w:line="240" w:lineRule="auto"/>
-    </w:pPr>
-    <w:tblPr>
-      <w:tblBorders>
-        <w:top w:val="single" w:sz="4" w:space="0" w:color="auto"/>
-        <w:left w:val="single" w:sz="4" w:space="0" w:color="auto"/>
-        <w:bottom w:val="single" w:sz="4" w:space="0" w:color="auto"/>
-        <w:right w:val="single" w:sz="4" w:space="0" w:color="auto"/>
-        <w:insideH w:val="single" w:sz="4" w:space="0" w:color="auto"/>
-        <w:insideV w:val="single" w:sz="4" w:space="0" w:color="auto"/>
-      </w:tblBorders>
     </w:tblPr>
   </w:style>
 </w:styles>

</xml_diff>